<commit_message>
SISE, Zadanie 1 - Poprawa wykresow
</commit_message>
<xml_diff>
--- a/SISE/Zadanie_1/Sprawozdanie.docx
+++ b/SISE/Zadanie_1/Sprawozdanie.docx
@@ -185,6 +185,17 @@
     </w:p>
     <w:p>
       <w:pPr>
+        <w:pStyle w:val="ListParagraph"/>
+        <w:ind w:left="360" w:firstLine="360"/>
+        <w:rPr>
+          <w:lang w:val="pl-PL"/>
+        </w:rPr>
+      </w:pPr>
+    </w:p>
+    <w:p>
+      <w:pPr>
+        <w:pStyle w:val="ListParagraph"/>
+        <w:ind w:left="360" w:firstLine="360"/>
         <w:rPr>
           <w:lang w:val="pl-PL"/>
         </w:rPr>
@@ -193,8 +204,7 @@
         <w:rPr>
           <w:lang w:val="pl-PL"/>
         </w:rPr>
-        <w:tab/>
-        <w:t xml:space="preserve">Długość znalezionego rozwiązania </w:t>
+        <w:t>Długość znalezionego rozwiązania</w:t>
       </w:r>
     </w:p>
     <w:p>
@@ -211,18 +221,18 @@
           <w:lang w:val="pl-PL"/>
         </w:rPr>
         <w:drawing>
-          <wp:anchor distT="0" distB="0" distL="114300" distR="114300" simplePos="0" relativeHeight="251658240" behindDoc="0" locked="0" layoutInCell="1" allowOverlap="1" wp14:anchorId="58E5A5F7" wp14:editId="6AD313B1">
+          <wp:anchor distT="0" distB="0" distL="114300" distR="114300" simplePos="0" relativeHeight="251672576" behindDoc="0" locked="0" layoutInCell="1" allowOverlap="1" wp14:anchorId="206B304F" wp14:editId="2EB0A534">
             <wp:simplePos x="0" y="0"/>
-            <wp:positionH relativeFrom="margin">
-              <wp:posOffset>-523022</wp:posOffset>
+            <wp:positionH relativeFrom="column">
+              <wp:posOffset>-523875</wp:posOffset>
             </wp:positionH>
             <wp:positionV relativeFrom="paragraph">
-              <wp:posOffset>3810</wp:posOffset>
+              <wp:posOffset>219075</wp:posOffset>
             </wp:positionV>
-            <wp:extent cx="3420000" cy="2052000"/>
+            <wp:extent cx="3419475" cy="1784985"/>
             <wp:effectExtent l="0" t="0" r="9525" b="5715"/>
             <wp:wrapNone/>
-            <wp:docPr id="1297146793" name="Picture 4" descr="A graph with different colored bars&#10;&#10;Description automatically generated"/>
+            <wp:docPr id="575028170" name="Picture 6" descr="A graph of different colored bars&#10;&#10;Description automatically generated"/>
             <wp:cNvGraphicFramePr>
               <a:graphicFrameLocks xmlns:a="http://schemas.openxmlformats.org/drawingml/2006/main" noChangeAspect="1"/>
             </wp:cNvGraphicFramePr>
@@ -230,7 +240,7 @@
               <a:graphicData uri="http://schemas.openxmlformats.org/drawingml/2006/picture">
                 <pic:pic xmlns:pic="http://schemas.openxmlformats.org/drawingml/2006/picture">
                   <pic:nvPicPr>
-                    <pic:cNvPr id="1297146793" name="Picture 4" descr="A graph with different colored bars&#10;&#10;Description automatically generated"/>
+                    <pic:cNvPr id="575028170" name="Picture 6" descr="A graph of different colored bars&#10;&#10;Description automatically generated"/>
                     <pic:cNvPicPr>
                       <a:picLocks noChangeAspect="1" noChangeArrowheads="1"/>
                     </pic:cNvPicPr>
@@ -251,7 +261,7 @@
                   <pic:spPr bwMode="auto">
                     <a:xfrm>
                       <a:off x="0" y="0"/>
-                      <a:ext cx="3420000" cy="2052000"/>
+                      <a:ext cx="3419475" cy="1784985"/>
                     </a:xfrm>
                     <a:prstGeom prst="rect">
                       <a:avLst/>
@@ -264,33 +274,36 @@
                 </pic:pic>
               </a:graphicData>
             </a:graphic>
-            <wp14:sizeRelH relativeFrom="margin">
-              <wp14:pctWidth>0</wp14:pctWidth>
-            </wp14:sizeRelH>
-            <wp14:sizeRelV relativeFrom="margin">
-              <wp14:pctHeight>0</wp14:pctHeight>
-            </wp14:sizeRelV>
           </wp:anchor>
         </w:drawing>
       </w:r>
+    </w:p>
+    <w:p>
+      <w:pPr>
+        <w:pStyle w:val="ListParagraph"/>
+        <w:ind w:left="360" w:firstLine="360"/>
+        <w:rPr>
+          <w:lang w:val="pl-PL"/>
+        </w:rPr>
+      </w:pPr>
       <w:r>
         <w:rPr>
           <w:noProof/>
           <w:lang w:val="pl-PL"/>
         </w:rPr>
         <w:drawing>
-          <wp:anchor distT="0" distB="0" distL="114300" distR="114300" simplePos="0" relativeHeight="251659264" behindDoc="0" locked="0" layoutInCell="1" allowOverlap="1" wp14:anchorId="16FB6597" wp14:editId="70C90509">
+          <wp:anchor distT="0" distB="0" distL="114300" distR="114300" simplePos="0" relativeHeight="251673600" behindDoc="0" locked="0" layoutInCell="1" allowOverlap="1" wp14:anchorId="0281CEF1" wp14:editId="49BE75CF">
             <wp:simplePos x="0" y="0"/>
-            <wp:positionH relativeFrom="margin">
-              <wp:posOffset>2861407</wp:posOffset>
+            <wp:positionH relativeFrom="column">
+              <wp:posOffset>2860040</wp:posOffset>
             </wp:positionH>
             <wp:positionV relativeFrom="paragraph">
-              <wp:posOffset>3175</wp:posOffset>
+              <wp:posOffset>1270</wp:posOffset>
             </wp:positionV>
-            <wp:extent cx="3420000" cy="2051868"/>
-            <wp:effectExtent l="0" t="0" r="9525" b="5715"/>
+            <wp:extent cx="3420000" cy="1785530"/>
+            <wp:effectExtent l="0" t="0" r="0" b="5715"/>
             <wp:wrapNone/>
-            <wp:docPr id="1096530487" name="Picture 1"/>
+            <wp:docPr id="768986223" name="Picture 7" descr="A graph with blue and orange bars&#10;&#10;Description automatically generated"/>
             <wp:cNvGraphicFramePr>
               <a:graphicFrameLocks xmlns:a="http://schemas.openxmlformats.org/drawingml/2006/main" noChangeAspect="1"/>
             </wp:cNvGraphicFramePr>
@@ -298,7 +311,7 @@
               <a:graphicData uri="http://schemas.openxmlformats.org/drawingml/2006/picture">
                 <pic:pic xmlns:pic="http://schemas.openxmlformats.org/drawingml/2006/picture">
                   <pic:nvPicPr>
-                    <pic:cNvPr id="0" name="Picture 1"/>
+                    <pic:cNvPr id="768986223" name="Picture 7" descr="A graph with blue and orange bars&#10;&#10;Description automatically generated"/>
                     <pic:cNvPicPr>
                       <a:picLocks noChangeAspect="1" noChangeArrowheads="1"/>
                     </pic:cNvPicPr>
@@ -319,7 +332,7 @@
                   <pic:spPr bwMode="auto">
                     <a:xfrm>
                       <a:off x="0" y="0"/>
-                      <a:ext cx="3420000" cy="2051868"/>
+                      <a:ext cx="3420000" cy="1785530"/>
                     </a:xfrm>
                     <a:prstGeom prst="rect">
                       <a:avLst/>
@@ -332,47 +345,13 @@
                 </pic:pic>
               </a:graphicData>
             </a:graphic>
-            <wp14:sizeRelH relativeFrom="margin">
-              <wp14:pctWidth>0</wp14:pctWidth>
-            </wp14:sizeRelH>
-            <wp14:sizeRelV relativeFrom="margin">
-              <wp14:pctHeight>0</wp14:pctHeight>
-            </wp14:sizeRelV>
           </wp:anchor>
         </w:drawing>
       </w:r>
     </w:p>
     <w:p>
       <w:pPr>
-        <w:pStyle w:val="ListParagraph"/>
-        <w:ind w:left="360" w:firstLine="360"/>
-        <w:rPr>
-          <w:lang w:val="pl-PL"/>
-        </w:rPr>
-      </w:pPr>
-    </w:p>
-    <w:p>
-      <w:pPr>
-        <w:pStyle w:val="ListParagraph"/>
-        <w:ind w:left="360" w:firstLine="360"/>
-        <w:rPr>
-          <w:lang w:val="pl-PL"/>
-        </w:rPr>
-      </w:pPr>
-    </w:p>
-    <w:p>
-      <w:pPr>
-        <w:pStyle w:val="ListParagraph"/>
-        <w:ind w:left="360" w:firstLine="360"/>
-        <w:rPr>
-          <w:lang w:val="pl-PL"/>
-        </w:rPr>
-      </w:pPr>
-    </w:p>
-    <w:p>
-      <w:pPr>
-        <w:pStyle w:val="ListParagraph"/>
-        <w:ind w:left="360" w:firstLine="360"/>
+        <w:ind w:firstLine="360"/>
         <w:rPr>
           <w:lang w:val="pl-PL"/>
         </w:rPr>
@@ -428,18 +407,18 @@
           <w:lang w:val="pl-PL"/>
         </w:rPr>
         <w:drawing>
-          <wp:anchor distT="0" distB="0" distL="114300" distR="114300" simplePos="0" relativeHeight="251660288" behindDoc="0" locked="0" layoutInCell="1" allowOverlap="1" wp14:anchorId="64F45742" wp14:editId="1C7253EE">
+          <wp:anchor distT="0" distB="0" distL="114300" distR="114300" simplePos="0" relativeHeight="251674624" behindDoc="0" locked="0" layoutInCell="1" allowOverlap="1" wp14:anchorId="37440693" wp14:editId="2ABA6FB3">
             <wp:simplePos x="0" y="0"/>
             <wp:positionH relativeFrom="column">
-              <wp:posOffset>-516890</wp:posOffset>
+              <wp:posOffset>-523875</wp:posOffset>
             </wp:positionH>
             <wp:positionV relativeFrom="paragraph">
-              <wp:posOffset>222885</wp:posOffset>
+              <wp:posOffset>277495</wp:posOffset>
             </wp:positionV>
-            <wp:extent cx="3420000" cy="2052000"/>
-            <wp:effectExtent l="0" t="0" r="9525" b="5715"/>
+            <wp:extent cx="3420000" cy="1785530"/>
+            <wp:effectExtent l="0" t="0" r="0" b="5715"/>
             <wp:wrapNone/>
-            <wp:docPr id="1554954773" name="Picture 2"/>
+            <wp:docPr id="1255399252" name="Picture 8" descr="A graph of different colored bars&#10;&#10;Description automatically generated with medium confidence"/>
             <wp:cNvGraphicFramePr>
               <a:graphicFrameLocks xmlns:a="http://schemas.openxmlformats.org/drawingml/2006/main" noChangeAspect="1"/>
             </wp:cNvGraphicFramePr>
@@ -447,7 +426,7 @@
               <a:graphicData uri="http://schemas.openxmlformats.org/drawingml/2006/picture">
                 <pic:pic xmlns:pic="http://schemas.openxmlformats.org/drawingml/2006/picture">
                   <pic:nvPicPr>
-                    <pic:cNvPr id="0" name="Picture 2"/>
+                    <pic:cNvPr id="1255399252" name="Picture 8" descr="A graph of different colored bars&#10;&#10;Description automatically generated with medium confidence"/>
                     <pic:cNvPicPr>
                       <a:picLocks noChangeAspect="1" noChangeArrowheads="1"/>
                     </pic:cNvPicPr>
@@ -468,7 +447,7 @@
                   <pic:spPr bwMode="auto">
                     <a:xfrm>
                       <a:off x="0" y="0"/>
-                      <a:ext cx="3420000" cy="2052000"/>
+                      <a:ext cx="3420000" cy="1785530"/>
                     </a:xfrm>
                     <a:prstGeom prst="rect">
                       <a:avLst/>
@@ -499,18 +478,18 @@
           <w:lang w:val="pl-PL"/>
         </w:rPr>
         <w:drawing>
-          <wp:anchor distT="0" distB="0" distL="114300" distR="114300" simplePos="0" relativeHeight="251661312" behindDoc="0" locked="0" layoutInCell="1" allowOverlap="1" wp14:anchorId="71F8B0E0" wp14:editId="5BF3F31F">
+          <wp:anchor distT="0" distB="0" distL="114300" distR="114300" simplePos="0" relativeHeight="251675648" behindDoc="0" locked="0" layoutInCell="1" allowOverlap="1" wp14:anchorId="3AD65102" wp14:editId="4D5BF646">
             <wp:simplePos x="0" y="0"/>
             <wp:positionH relativeFrom="column">
-              <wp:posOffset>2851150</wp:posOffset>
+              <wp:posOffset>2850515</wp:posOffset>
             </wp:positionH>
             <wp:positionV relativeFrom="paragraph">
-              <wp:posOffset>9525</wp:posOffset>
+              <wp:posOffset>59690</wp:posOffset>
             </wp:positionV>
-            <wp:extent cx="3420000" cy="2052000"/>
+            <wp:extent cx="3419475" cy="1784985"/>
             <wp:effectExtent l="0" t="0" r="9525" b="5715"/>
             <wp:wrapNone/>
-            <wp:docPr id="950737008" name="Picture 3"/>
+            <wp:docPr id="2123717126" name="Picture 9" descr="A graph of different colored vertical lines&#10;&#10;Description automatically generated"/>
             <wp:cNvGraphicFramePr>
               <a:graphicFrameLocks xmlns:a="http://schemas.openxmlformats.org/drawingml/2006/main" noChangeAspect="1"/>
             </wp:cNvGraphicFramePr>
@@ -518,7 +497,7 @@
               <a:graphicData uri="http://schemas.openxmlformats.org/drawingml/2006/picture">
                 <pic:pic xmlns:pic="http://schemas.openxmlformats.org/drawingml/2006/picture">
                   <pic:nvPicPr>
-                    <pic:cNvPr id="950737008" name="Picture 3"/>
+                    <pic:cNvPr id="2123717126" name="Picture 9" descr="A graph of different colored vertical lines&#10;&#10;Description automatically generated"/>
                     <pic:cNvPicPr>
                       <a:picLocks noChangeAspect="1" noChangeArrowheads="1"/>
                     </pic:cNvPicPr>
@@ -539,7 +518,7 @@
                   <pic:spPr bwMode="auto">
                     <a:xfrm>
                       <a:off x="0" y="0"/>
-                      <a:ext cx="3420000" cy="2052000"/>
+                      <a:ext cx="3419475" cy="1784985"/>
                     </a:xfrm>
                     <a:prstGeom prst="rect">
                       <a:avLst/>
@@ -630,17 +609,13 @@
     </w:p>
     <w:p>
       <w:pPr>
-        <w:pStyle w:val="ListParagraph"/>
-        <w:ind w:left="360" w:firstLine="360"/>
-        <w:rPr>
-          <w:lang w:val="pl-PL"/>
-        </w:rPr>
-      </w:pPr>
-    </w:p>
-    <w:p>
-      <w:pPr>
-        <w:pStyle w:val="ListParagraph"/>
-        <w:ind w:left="360" w:firstLine="360"/>
+        <w:rPr>
+          <w:lang w:val="pl-PL"/>
+        </w:rPr>
+      </w:pPr>
+    </w:p>
+    <w:p>
+      <w:pPr>
         <w:rPr>
           <w:lang w:val="pl-PL"/>
         </w:rPr>
@@ -661,18 +636,18 @@
         </w:rPr>
         <w:lastRenderedPageBreak/>
         <w:drawing>
-          <wp:anchor distT="0" distB="0" distL="114300" distR="114300" simplePos="0" relativeHeight="251662336" behindDoc="0" locked="0" layoutInCell="1" allowOverlap="1" wp14:anchorId="00722F7E" wp14:editId="7A6FC57F">
+          <wp:anchor distT="0" distB="0" distL="114300" distR="114300" simplePos="0" relativeHeight="251676672" behindDoc="0" locked="0" layoutInCell="1" allowOverlap="1" wp14:anchorId="6AC7ACEF" wp14:editId="5C03C9DF">
             <wp:simplePos x="0" y="0"/>
             <wp:positionH relativeFrom="column">
-              <wp:posOffset>-518160</wp:posOffset>
+              <wp:posOffset>-524510</wp:posOffset>
             </wp:positionH>
             <wp:positionV relativeFrom="paragraph">
-              <wp:posOffset>220028</wp:posOffset>
+              <wp:posOffset>220980</wp:posOffset>
             </wp:positionV>
-            <wp:extent cx="3420000" cy="2051322"/>
-            <wp:effectExtent l="0" t="0" r="9525" b="6350"/>
+            <wp:extent cx="3420000" cy="1782280"/>
+            <wp:effectExtent l="0" t="0" r="0" b="8890"/>
             <wp:wrapNone/>
-            <wp:docPr id="1419241537" name="Picture 9"/>
+            <wp:docPr id="167086362" name="Picture 14"/>
             <wp:cNvGraphicFramePr>
               <a:graphicFrameLocks xmlns:a="http://schemas.openxmlformats.org/drawingml/2006/main" noChangeAspect="1"/>
             </wp:cNvGraphicFramePr>
@@ -680,7 +655,7 @@
               <a:graphicData uri="http://schemas.openxmlformats.org/drawingml/2006/picture">
                 <pic:pic xmlns:pic="http://schemas.openxmlformats.org/drawingml/2006/picture">
                   <pic:nvPicPr>
-                    <pic:cNvPr id="0" name="Picture 9"/>
+                    <pic:cNvPr id="0" name="Picture 14"/>
                     <pic:cNvPicPr>
                       <a:picLocks noChangeAspect="1" noChangeArrowheads="1"/>
                     </pic:cNvPicPr>
@@ -701,7 +676,7 @@
                   <pic:spPr bwMode="auto">
                     <a:xfrm>
                       <a:off x="0" y="0"/>
-                      <a:ext cx="3420000" cy="2051322"/>
+                      <a:ext cx="3420000" cy="1782280"/>
                     </a:xfrm>
                     <a:prstGeom prst="rect">
                       <a:avLst/>
@@ -738,18 +713,18 @@
           <w:lang w:val="pl-PL"/>
         </w:rPr>
         <w:drawing>
-          <wp:anchor distT="0" distB="0" distL="114300" distR="114300" simplePos="0" relativeHeight="251663360" behindDoc="0" locked="0" layoutInCell="1" allowOverlap="1" wp14:anchorId="44C1E14E" wp14:editId="52E58573">
+          <wp:anchor distT="0" distB="0" distL="114300" distR="114300" simplePos="0" relativeHeight="251677696" behindDoc="0" locked="0" layoutInCell="1" allowOverlap="1" wp14:anchorId="2FA22CAF" wp14:editId="1864662D">
             <wp:simplePos x="0" y="0"/>
             <wp:positionH relativeFrom="column">
-              <wp:posOffset>2854325</wp:posOffset>
+              <wp:posOffset>2865120</wp:posOffset>
             </wp:positionH>
             <wp:positionV relativeFrom="paragraph">
-              <wp:posOffset>3810</wp:posOffset>
+              <wp:posOffset>4445</wp:posOffset>
             </wp:positionV>
-            <wp:extent cx="3420000" cy="2051322"/>
-            <wp:effectExtent l="0" t="0" r="9525" b="6350"/>
+            <wp:extent cx="3420000" cy="1782280"/>
+            <wp:effectExtent l="0" t="0" r="0" b="8890"/>
             <wp:wrapNone/>
-            <wp:docPr id="281156045" name="Picture 6"/>
+            <wp:docPr id="768087221" name="Picture 11"/>
             <wp:cNvGraphicFramePr>
               <a:graphicFrameLocks xmlns:a="http://schemas.openxmlformats.org/drawingml/2006/main" noChangeAspect="1"/>
             </wp:cNvGraphicFramePr>
@@ -757,7 +732,7 @@
               <a:graphicData uri="http://schemas.openxmlformats.org/drawingml/2006/picture">
                 <pic:pic xmlns:pic="http://schemas.openxmlformats.org/drawingml/2006/picture">
                   <pic:nvPicPr>
-                    <pic:cNvPr id="0" name="Picture 6"/>
+                    <pic:cNvPr id="0" name="Picture 11"/>
                     <pic:cNvPicPr>
                       <a:picLocks noChangeAspect="1" noChangeArrowheads="1"/>
                     </pic:cNvPicPr>
@@ -778,7 +753,7 @@
                   <pic:spPr bwMode="auto">
                     <a:xfrm>
                       <a:off x="0" y="0"/>
-                      <a:ext cx="3420000" cy="2051322"/>
+                      <a:ext cx="3420000" cy="1782280"/>
                     </a:xfrm>
                     <a:prstGeom prst="rect">
                       <a:avLst/>
@@ -857,42 +832,24 @@
           <w:lang w:val="pl-PL"/>
         </w:rPr>
       </w:pPr>
-    </w:p>
-    <w:p>
-      <w:pPr>
-        <w:pStyle w:val="ListParagraph"/>
-        <w:ind w:left="360" w:firstLine="360"/>
-        <w:rPr>
-          <w:lang w:val="pl-PL"/>
-        </w:rPr>
-      </w:pPr>
-    </w:p>
-    <w:p>
-      <w:pPr>
-        <w:pStyle w:val="ListParagraph"/>
-        <w:ind w:left="360" w:firstLine="360"/>
-        <w:rPr>
-          <w:lang w:val="pl-PL"/>
-        </w:rPr>
-      </w:pPr>
       <w:r>
         <w:rPr>
           <w:noProof/>
           <w:lang w:val="pl-PL"/>
         </w:rPr>
         <w:drawing>
-          <wp:anchor distT="0" distB="0" distL="114300" distR="114300" simplePos="0" relativeHeight="251665408" behindDoc="0" locked="0" layoutInCell="1" allowOverlap="1" wp14:anchorId="3805C60D" wp14:editId="31F2EB47">
+          <wp:anchor distT="0" distB="0" distL="114300" distR="114300" simplePos="0" relativeHeight="251678720" behindDoc="0" locked="0" layoutInCell="1" allowOverlap="1" wp14:anchorId="264027D1" wp14:editId="5EB090FB">
             <wp:simplePos x="0" y="0"/>
-            <wp:positionH relativeFrom="margin">
-              <wp:posOffset>-525369</wp:posOffset>
+            <wp:positionH relativeFrom="column">
+              <wp:posOffset>-513715</wp:posOffset>
             </wp:positionH>
             <wp:positionV relativeFrom="paragraph">
-              <wp:posOffset>217881</wp:posOffset>
+              <wp:posOffset>224155</wp:posOffset>
             </wp:positionV>
-            <wp:extent cx="3419475" cy="2051050"/>
-            <wp:effectExtent l="0" t="0" r="9525" b="6350"/>
+            <wp:extent cx="3420000" cy="1782280"/>
+            <wp:effectExtent l="0" t="0" r="0" b="8890"/>
             <wp:wrapNone/>
-            <wp:docPr id="1880121209" name="Picture 10"/>
+            <wp:docPr id="859655733" name="Picture 15"/>
             <wp:cNvGraphicFramePr>
               <a:graphicFrameLocks xmlns:a="http://schemas.openxmlformats.org/drawingml/2006/main" noChangeAspect="1"/>
             </wp:cNvGraphicFramePr>
@@ -900,7 +857,7 @@
               <a:graphicData uri="http://schemas.openxmlformats.org/drawingml/2006/picture">
                 <pic:pic xmlns:pic="http://schemas.openxmlformats.org/drawingml/2006/picture">
                   <pic:nvPicPr>
-                    <pic:cNvPr id="0" name="Picture 10"/>
+                    <pic:cNvPr id="0" name="Picture 15"/>
                     <pic:cNvPicPr>
                       <a:picLocks noChangeAspect="1" noChangeArrowheads="1"/>
                     </pic:cNvPicPr>
@@ -921,7 +878,7 @@
                   <pic:spPr bwMode="auto">
                     <a:xfrm>
                       <a:off x="0" y="0"/>
-                      <a:ext cx="3419475" cy="2051050"/>
+                      <a:ext cx="3420000" cy="1782280"/>
                     </a:xfrm>
                     <a:prstGeom prst="rect">
                       <a:avLst/>
@@ -952,18 +909,18 @@
           <w:lang w:val="pl-PL"/>
         </w:rPr>
         <w:drawing>
-          <wp:anchor distT="0" distB="0" distL="114300" distR="114300" simplePos="0" relativeHeight="251664384" behindDoc="0" locked="0" layoutInCell="1" allowOverlap="1" wp14:anchorId="6C82F4EE" wp14:editId="08915C47">
+          <wp:anchor distT="0" distB="0" distL="114300" distR="114300" simplePos="0" relativeHeight="251679744" behindDoc="0" locked="0" layoutInCell="1" allowOverlap="1" wp14:anchorId="6AF5D20D" wp14:editId="36B6D5B6">
             <wp:simplePos x="0" y="0"/>
-            <wp:positionH relativeFrom="margin">
-              <wp:posOffset>2863966</wp:posOffset>
+            <wp:positionH relativeFrom="column">
+              <wp:posOffset>2862580</wp:posOffset>
             </wp:positionH>
             <wp:positionV relativeFrom="paragraph">
-              <wp:posOffset>4445</wp:posOffset>
+              <wp:posOffset>7620</wp:posOffset>
             </wp:positionV>
-            <wp:extent cx="3419475" cy="2051050"/>
-            <wp:effectExtent l="0" t="0" r="9525" b="6350"/>
+            <wp:extent cx="3420000" cy="1782280"/>
+            <wp:effectExtent l="0" t="0" r="0" b="8890"/>
             <wp:wrapNone/>
-            <wp:docPr id="868902392" name="Picture 11" descr="A graph of different colored lines&#10;&#10;Description automatically generated"/>
+            <wp:docPr id="302555212" name="Picture 16"/>
             <wp:cNvGraphicFramePr>
               <a:graphicFrameLocks xmlns:a="http://schemas.openxmlformats.org/drawingml/2006/main" noChangeAspect="1"/>
             </wp:cNvGraphicFramePr>
@@ -971,7 +928,7 @@
               <a:graphicData uri="http://schemas.openxmlformats.org/drawingml/2006/picture">
                 <pic:pic xmlns:pic="http://schemas.openxmlformats.org/drawingml/2006/picture">
                   <pic:nvPicPr>
-                    <pic:cNvPr id="868902392" name="Picture 11" descr="A graph of different colored lines&#10;&#10;Description automatically generated"/>
+                    <pic:cNvPr id="0" name="Picture 16"/>
                     <pic:cNvPicPr>
                       <a:picLocks noChangeAspect="1" noChangeArrowheads="1"/>
                     </pic:cNvPicPr>
@@ -992,7 +949,7 @@
                   <pic:spPr bwMode="auto">
                     <a:xfrm>
                       <a:off x="0" y="0"/>
-                      <a:ext cx="3419475" cy="2051050"/>
+                      <a:ext cx="3420000" cy="1782280"/>
                     </a:xfrm>
                     <a:prstGeom prst="rect">
                       <a:avLst/>
@@ -1098,67 +1055,164 @@
           <w:lang w:val="pl-PL"/>
         </w:rPr>
       </w:pPr>
+    </w:p>
+    <w:p>
+      <w:pPr>
+        <w:pStyle w:val="ListParagraph"/>
+        <w:ind w:left="360" w:firstLine="360"/>
+        <w:rPr>
+          <w:lang w:val="pl-PL"/>
+        </w:rPr>
+      </w:pPr>
+    </w:p>
+    <w:p>
+      <w:pPr>
+        <w:pStyle w:val="ListParagraph"/>
+        <w:ind w:left="360" w:firstLine="360"/>
+        <w:rPr>
+          <w:lang w:val="pl-PL"/>
+        </w:rPr>
+      </w:pPr>
       <w:r>
         <w:rPr>
           <w:noProof/>
           <w:lang w:val="pl-PL"/>
         </w:rPr>
-        <w:drawing>
-          <wp:anchor distT="0" distB="0" distL="114300" distR="114300" simplePos="0" relativeHeight="251666432" behindDoc="0" locked="0" layoutInCell="1" allowOverlap="1" wp14:anchorId="4F3C5616" wp14:editId="4C8658A3">
-            <wp:simplePos x="0" y="0"/>
-            <wp:positionH relativeFrom="column">
-              <wp:posOffset>-518574</wp:posOffset>
-            </wp:positionH>
-            <wp:positionV relativeFrom="paragraph">
-              <wp:posOffset>219958</wp:posOffset>
-            </wp:positionV>
-            <wp:extent cx="3420000" cy="2052000"/>
-            <wp:effectExtent l="0" t="0" r="9525" b="5715"/>
-            <wp:wrapNone/>
-            <wp:docPr id="469196446" name="Picture 16"/>
-            <wp:cNvGraphicFramePr>
-              <a:graphicFrameLocks xmlns:a="http://schemas.openxmlformats.org/drawingml/2006/main" noChangeAspect="1"/>
-            </wp:cNvGraphicFramePr>
-            <a:graphic xmlns:a="http://schemas.openxmlformats.org/drawingml/2006/main">
-              <a:graphicData uri="http://schemas.openxmlformats.org/drawingml/2006/picture">
-                <pic:pic xmlns:pic="http://schemas.openxmlformats.org/drawingml/2006/picture">
-                  <pic:nvPicPr>
-                    <pic:cNvPr id="0" name="Picture 16"/>
-                    <pic:cNvPicPr>
-                      <a:picLocks noChangeAspect="1" noChangeArrowheads="1"/>
-                    </pic:cNvPicPr>
-                  </pic:nvPicPr>
-                  <pic:blipFill>
-                    <a:blip r:embed="rId16" cstate="print">
-                      <a:extLst>
-                        <a:ext uri="{28A0092B-C50C-407E-A947-70E740481C1C}">
-                          <a14:useLocalDpi xmlns:a14="http://schemas.microsoft.com/office/drawing/2010/main" val="0"/>
-                        </a:ext>
-                      </a:extLst>
-                    </a:blip>
-                    <a:srcRect/>
-                    <a:stretch>
-                      <a:fillRect/>
-                    </a:stretch>
-                  </pic:blipFill>
-                  <pic:spPr bwMode="auto">
-                    <a:xfrm>
-                      <a:off x="0" y="0"/>
-                      <a:ext cx="3420000" cy="2052000"/>
-                    </a:xfrm>
-                    <a:prstGeom prst="rect">
-                      <a:avLst/>
-                    </a:prstGeom>
-                    <a:noFill/>
-                    <a:ln>
-                      <a:noFill/>
-                    </a:ln>
-                  </pic:spPr>
-                </pic:pic>
-              </a:graphicData>
-            </a:graphic>
-          </wp:anchor>
-        </w:drawing>
+        <mc:AlternateContent>
+          <mc:Choice Requires="wpg">
+            <w:drawing>
+              <wp:anchor distT="0" distB="0" distL="114300" distR="114300" simplePos="0" relativeHeight="251682816" behindDoc="0" locked="0" layoutInCell="1" allowOverlap="1" wp14:anchorId="65EBD4F8" wp14:editId="1F316982">
+                <wp:simplePos x="0" y="0"/>
+                <wp:positionH relativeFrom="margin">
+                  <wp:align>center</wp:align>
+                </wp:positionH>
+                <wp:positionV relativeFrom="paragraph">
+                  <wp:posOffset>247382</wp:posOffset>
+                </wp:positionV>
+                <wp:extent cx="6778053" cy="1783080"/>
+                <wp:effectExtent l="0" t="0" r="3810" b="7620"/>
+                <wp:wrapNone/>
+                <wp:docPr id="23583967" name="Group 24"/>
+                <wp:cNvGraphicFramePr/>
+                <a:graphic xmlns:a="http://schemas.openxmlformats.org/drawingml/2006/main">
+                  <a:graphicData uri="http://schemas.microsoft.com/office/word/2010/wordprocessingGroup">
+                    <wpg:wgp>
+                      <wpg:cNvGrpSpPr/>
+                      <wpg:grpSpPr>
+                        <a:xfrm>
+                          <a:off x="0" y="0"/>
+                          <a:ext cx="6778053" cy="1783080"/>
+                          <a:chOff x="0" y="0"/>
+                          <a:chExt cx="6778053" cy="1783080"/>
+                        </a:xfrm>
+                      </wpg:grpSpPr>
+                      <pic:pic xmlns:pic="http://schemas.openxmlformats.org/drawingml/2006/picture">
+                        <pic:nvPicPr>
+                          <pic:cNvPr id="99919611" name="Picture 21"/>
+                          <pic:cNvPicPr>
+                            <a:picLocks noChangeAspect="1"/>
+                          </pic:cNvPicPr>
+                        </pic:nvPicPr>
+                        <pic:blipFill>
+                          <a:blip r:embed="rId16" cstate="print">
+                            <a:extLst>
+                              <a:ext uri="{28A0092B-C50C-407E-A947-70E740481C1C}">
+                                <a14:useLocalDpi xmlns:a14="http://schemas.microsoft.com/office/drawing/2010/main" val="0"/>
+                              </a:ext>
+                            </a:extLst>
+                          </a:blip>
+                          <a:srcRect/>
+                          <a:stretch>
+                            <a:fillRect/>
+                          </a:stretch>
+                        </pic:blipFill>
+                        <pic:spPr bwMode="auto">
+                          <a:xfrm>
+                            <a:off x="0" y="0"/>
+                            <a:ext cx="3419475" cy="1783080"/>
+                          </a:xfrm>
+                          <a:prstGeom prst="rect">
+                            <a:avLst/>
+                          </a:prstGeom>
+                          <a:noFill/>
+                          <a:ln>
+                            <a:noFill/>
+                          </a:ln>
+                        </pic:spPr>
+                      </pic:pic>
+                      <pic:pic xmlns:pic="http://schemas.openxmlformats.org/drawingml/2006/picture">
+                        <pic:nvPicPr>
+                          <pic:cNvPr id="216426683" name="Picture 18"/>
+                          <pic:cNvPicPr>
+                            <a:picLocks noChangeAspect="1"/>
+                          </pic:cNvPicPr>
+                        </pic:nvPicPr>
+                        <pic:blipFill>
+                          <a:blip r:embed="rId17">
+                            <a:extLst>
+                              <a:ext uri="{28A0092B-C50C-407E-A947-70E740481C1C}">
+                                <a14:useLocalDpi xmlns:a14="http://schemas.microsoft.com/office/drawing/2010/main" val="0"/>
+                              </a:ext>
+                            </a:extLst>
+                          </a:blip>
+                          <a:srcRect/>
+                          <a:stretch>
+                            <a:fillRect/>
+                          </a:stretch>
+                        </pic:blipFill>
+                        <pic:spPr bwMode="auto">
+                          <a:xfrm>
+                            <a:off x="3358578" y="0"/>
+                            <a:ext cx="3419475" cy="1783080"/>
+                          </a:xfrm>
+                          <a:prstGeom prst="rect">
+                            <a:avLst/>
+                          </a:prstGeom>
+                          <a:noFill/>
+                          <a:ln>
+                            <a:noFill/>
+                          </a:ln>
+                        </pic:spPr>
+                      </pic:pic>
+                    </wpg:wgp>
+                  </a:graphicData>
+                </a:graphic>
+              </wp:anchor>
+            </w:drawing>
+          </mc:Choice>
+          <mc:Fallback>
+            <w:pict>
+              <v:group w14:anchorId="76462A51" id="Group 24" o:spid="_x0000_s1026" style="position:absolute;margin-left:0;margin-top:19.5pt;width:533.7pt;height:140.4pt;z-index:251682816;mso-position-horizontal:center;mso-position-horizontal-relative:margin" coordsize="67780,17830" o:gfxdata="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">
+                <v:shapetype id="_x0000_t75" coordsize="21600,21600" o:spt="75" o:preferrelative="t" path="m@4@5l@4@11@9@11@9@5xe" filled="f" stroked="f">
+                  <v:stroke joinstyle="miter"/>
+                  <v:formulas>
+                    <v:f eqn="if lineDrawn pixelLineWidth 0"/>
+                    <v:f eqn="sum @0 1 0"/>
+                    <v:f eqn="sum 0 0 @1"/>
+                    <v:f eqn="prod @2 1 2"/>
+                    <v:f eqn="prod @3 21600 pixelWidth"/>
+                    <v:f eqn="prod @3 21600 pixelHeight"/>
+                    <v:f eqn="sum @0 0 1"/>
+                    <v:f eqn="prod @6 1 2"/>
+                    <v:f eqn="prod @7 21600 pixelWidth"/>
+                    <v:f eqn="sum @8 21600 0"/>
+                    <v:f eqn="prod @7 21600 pixelHeight"/>
+                    <v:f eqn="sum @10 21600 0"/>
+                  </v:formulas>
+                  <v:path o:extrusionok="f" gradientshapeok="t" o:connecttype="rect"/>
+                  <o:lock v:ext="edit" aspectratio="t"/>
+                </v:shapetype>
+                <v:shape id="Picture 21" o:spid="_x0000_s1027" type="#_x0000_t75" style="position:absolute;width:34194;height:17830;visibility:visible;mso-wrap-style:square" o:gfxdata="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">
+                  <v:imagedata r:id="rId18" o:title=""/>
+                </v:shape>
+                <v:shape id="Picture 18" o:spid="_x0000_s1028" type="#_x0000_t75" style="position:absolute;left:33585;width:34195;height:17830;visibility:visible;mso-wrap-style:square" o:gfxdata="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">
+                  <v:imagedata r:id="rId19" o:title=""/>
+                </v:shape>
+                <w10:wrap anchorx="margin"/>
+              </v:group>
+            </w:pict>
+          </mc:Fallback>
+        </mc:AlternateContent>
       </w:r>
       <w:r>
         <w:rPr>
@@ -1175,67 +1229,199 @@
           <w:lang w:val="pl-PL"/>
         </w:rPr>
       </w:pPr>
+    </w:p>
+    <w:p>
+      <w:pPr>
+        <w:pStyle w:val="ListParagraph"/>
+        <w:ind w:left="360" w:firstLine="360"/>
+        <w:rPr>
+          <w:lang w:val="pl-PL"/>
+        </w:rPr>
+      </w:pPr>
+    </w:p>
+    <w:p>
+      <w:pPr>
+        <w:pStyle w:val="ListParagraph"/>
+        <w:ind w:left="360" w:firstLine="360"/>
+        <w:rPr>
+          <w:lang w:val="pl-PL"/>
+        </w:rPr>
+      </w:pPr>
+    </w:p>
+    <w:p>
+      <w:pPr>
+        <w:pStyle w:val="ListParagraph"/>
+        <w:ind w:left="360" w:firstLine="360"/>
+        <w:rPr>
+          <w:lang w:val="pl-PL"/>
+        </w:rPr>
+      </w:pPr>
+    </w:p>
+    <w:p>
+      <w:pPr>
+        <w:pStyle w:val="ListParagraph"/>
+        <w:ind w:left="360" w:firstLine="360"/>
+        <w:rPr>
+          <w:lang w:val="pl-PL"/>
+        </w:rPr>
+      </w:pPr>
+    </w:p>
+    <w:p>
+      <w:pPr>
+        <w:pStyle w:val="ListParagraph"/>
+        <w:ind w:left="360" w:firstLine="360"/>
+        <w:rPr>
+          <w:lang w:val="pl-PL"/>
+        </w:rPr>
+      </w:pPr>
+    </w:p>
+    <w:p>
+      <w:pPr>
+        <w:pStyle w:val="ListParagraph"/>
+        <w:ind w:left="360" w:firstLine="360"/>
+        <w:rPr>
+          <w:lang w:val="pl-PL"/>
+        </w:rPr>
+      </w:pPr>
+    </w:p>
+    <w:p>
+      <w:pPr>
+        <w:pStyle w:val="ListParagraph"/>
+        <w:ind w:left="360" w:firstLine="360"/>
+        <w:rPr>
+          <w:lang w:val="pl-PL"/>
+        </w:rPr>
+      </w:pPr>
+    </w:p>
+    <w:p>
+      <w:pPr>
+        <w:pStyle w:val="ListParagraph"/>
+        <w:ind w:left="360" w:firstLine="360"/>
+        <w:rPr>
+          <w:lang w:val="pl-PL"/>
+        </w:rPr>
+      </w:pPr>
       <w:r>
         <w:rPr>
           <w:noProof/>
           <w:lang w:val="pl-PL"/>
         </w:rPr>
-        <w:drawing>
-          <wp:anchor distT="0" distB="0" distL="114300" distR="114300" simplePos="0" relativeHeight="251667456" behindDoc="0" locked="0" layoutInCell="1" allowOverlap="1" wp14:anchorId="1435778B" wp14:editId="1B84B0FB">
-            <wp:simplePos x="0" y="0"/>
-            <wp:positionH relativeFrom="column">
-              <wp:posOffset>2855429</wp:posOffset>
-            </wp:positionH>
-            <wp:positionV relativeFrom="paragraph">
-              <wp:posOffset>4445</wp:posOffset>
-            </wp:positionV>
-            <wp:extent cx="3420000" cy="2052000"/>
-            <wp:effectExtent l="0" t="0" r="9525" b="5715"/>
-            <wp:wrapNone/>
-            <wp:docPr id="1540875819" name="Picture 13"/>
-            <wp:cNvGraphicFramePr>
-              <a:graphicFrameLocks xmlns:a="http://schemas.openxmlformats.org/drawingml/2006/main" noChangeAspect="1"/>
-            </wp:cNvGraphicFramePr>
-            <a:graphic xmlns:a="http://schemas.openxmlformats.org/drawingml/2006/main">
-              <a:graphicData uri="http://schemas.openxmlformats.org/drawingml/2006/picture">
-                <pic:pic xmlns:pic="http://schemas.openxmlformats.org/drawingml/2006/picture">
-                  <pic:nvPicPr>
-                    <pic:cNvPr id="0" name="Picture 13"/>
-                    <pic:cNvPicPr>
-                      <a:picLocks noChangeAspect="1" noChangeArrowheads="1"/>
-                    </pic:cNvPicPr>
-                  </pic:nvPicPr>
-                  <pic:blipFill>
-                    <a:blip r:embed="rId17" cstate="print">
-                      <a:extLst>
-                        <a:ext uri="{28A0092B-C50C-407E-A947-70E740481C1C}">
-                          <a14:useLocalDpi xmlns:a14="http://schemas.microsoft.com/office/drawing/2010/main" val="0"/>
-                        </a:ext>
-                      </a:extLst>
-                    </a:blip>
-                    <a:srcRect/>
-                    <a:stretch>
-                      <a:fillRect/>
-                    </a:stretch>
-                  </pic:blipFill>
-                  <pic:spPr bwMode="auto">
-                    <a:xfrm>
-                      <a:off x="0" y="0"/>
-                      <a:ext cx="3420000" cy="2052000"/>
-                    </a:xfrm>
-                    <a:prstGeom prst="rect">
-                      <a:avLst/>
-                    </a:prstGeom>
-                    <a:noFill/>
-                    <a:ln>
-                      <a:noFill/>
-                    </a:ln>
-                  </pic:spPr>
-                </pic:pic>
-              </a:graphicData>
-            </a:graphic>
-          </wp:anchor>
-        </w:drawing>
+        <mc:AlternateContent>
+          <mc:Choice Requires="wpg">
+            <w:drawing>
+              <wp:anchor distT="0" distB="0" distL="114300" distR="114300" simplePos="0" relativeHeight="251685888" behindDoc="0" locked="0" layoutInCell="1" allowOverlap="1" wp14:anchorId="63A95CE9" wp14:editId="45A95128">
+                <wp:simplePos x="0" y="0"/>
+                <wp:positionH relativeFrom="margin">
+                  <wp:align>center</wp:align>
+                </wp:positionH>
+                <wp:positionV relativeFrom="paragraph">
+                  <wp:posOffset>101889</wp:posOffset>
+                </wp:positionV>
+                <wp:extent cx="6804056" cy="1783080"/>
+                <wp:effectExtent l="0" t="0" r="0" b="7620"/>
+                <wp:wrapNone/>
+                <wp:docPr id="2103652940" name="Group 26"/>
+                <wp:cNvGraphicFramePr/>
+                <a:graphic xmlns:a="http://schemas.openxmlformats.org/drawingml/2006/main">
+                  <a:graphicData uri="http://schemas.microsoft.com/office/word/2010/wordprocessingGroup">
+                    <wpg:wgp>
+                      <wpg:cNvGrpSpPr/>
+                      <wpg:grpSpPr>
+                        <a:xfrm>
+                          <a:off x="0" y="0"/>
+                          <a:ext cx="6804056" cy="1783080"/>
+                          <a:chOff x="0" y="0"/>
+                          <a:chExt cx="6804056" cy="1783080"/>
+                        </a:xfrm>
+                      </wpg:grpSpPr>
+                      <pic:pic xmlns:pic="http://schemas.openxmlformats.org/drawingml/2006/picture">
+                        <pic:nvPicPr>
+                          <pic:cNvPr id="1514305227" name="Picture 22"/>
+                          <pic:cNvPicPr>
+                            <a:picLocks noChangeAspect="1"/>
+                          </pic:cNvPicPr>
+                        </pic:nvPicPr>
+                        <pic:blipFill>
+                          <a:blip r:embed="rId20" cstate="print">
+                            <a:extLst>
+                              <a:ext uri="{28A0092B-C50C-407E-A947-70E740481C1C}">
+                                <a14:useLocalDpi xmlns:a14="http://schemas.microsoft.com/office/drawing/2010/main" val="0"/>
+                              </a:ext>
+                            </a:extLst>
+                          </a:blip>
+                          <a:srcRect/>
+                          <a:stretch>
+                            <a:fillRect/>
+                          </a:stretch>
+                        </pic:blipFill>
+                        <pic:spPr bwMode="auto">
+                          <a:xfrm>
+                            <a:off x="0" y="0"/>
+                            <a:ext cx="3419475" cy="1783080"/>
+                          </a:xfrm>
+                          <a:prstGeom prst="rect">
+                            <a:avLst/>
+                          </a:prstGeom>
+                          <a:noFill/>
+                          <a:ln>
+                            <a:noFill/>
+                          </a:ln>
+                        </pic:spPr>
+                      </pic:pic>
+                      <pic:pic xmlns:pic="http://schemas.openxmlformats.org/drawingml/2006/picture">
+                        <pic:nvPicPr>
+                          <pic:cNvPr id="137970724" name="Picture 23"/>
+                          <pic:cNvPicPr>
+                            <a:picLocks noChangeAspect="1"/>
+                          </pic:cNvPicPr>
+                        </pic:nvPicPr>
+                        <pic:blipFill>
+                          <a:blip r:embed="rId21">
+                            <a:extLst>
+                              <a:ext uri="{28A0092B-C50C-407E-A947-70E740481C1C}">
+                                <a14:useLocalDpi xmlns:a14="http://schemas.microsoft.com/office/drawing/2010/main" val="0"/>
+                              </a:ext>
+                            </a:extLst>
+                          </a:blip>
+                          <a:srcRect/>
+                          <a:stretch>
+                            <a:fillRect/>
+                          </a:stretch>
+                        </pic:blipFill>
+                        <pic:spPr bwMode="auto">
+                          <a:xfrm>
+                            <a:off x="3384581" y="0"/>
+                            <a:ext cx="3419475" cy="1783080"/>
+                          </a:xfrm>
+                          <a:prstGeom prst="rect">
+                            <a:avLst/>
+                          </a:prstGeom>
+                          <a:noFill/>
+                          <a:ln>
+                            <a:noFill/>
+                          </a:ln>
+                        </pic:spPr>
+                      </pic:pic>
+                    </wpg:wgp>
+                  </a:graphicData>
+                </a:graphic>
+              </wp:anchor>
+            </w:drawing>
+          </mc:Choice>
+          <mc:Fallback>
+            <w:pict>
+              <v:group w14:anchorId="461B93A7" id="Group 26" o:spid="_x0000_s1026" style="position:absolute;margin-left:0;margin-top:8pt;width:535.75pt;height:140.4pt;z-index:251685888;mso-position-horizontal:center;mso-position-horizontal-relative:margin" coordsize="68040,17830" o:gfxdata="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">
+                <v:shape id="Picture 22" o:spid="_x0000_s1027" type="#_x0000_t75" style="position:absolute;width:34194;height:17830;visibility:visible;mso-wrap-style:square" o:gfxdata="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">
+                  <v:imagedata r:id="rId22" o:title=""/>
+                </v:shape>
+                <v:shape id="Picture 23" o:spid="_x0000_s1028" type="#_x0000_t75" style="position:absolute;left:33845;width:34195;height:17830;visibility:visible;mso-wrap-style:square" o:gfxdata="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">
+                  <v:imagedata r:id="rId23" o:title=""/>
+                </v:shape>
+                <w10:wrap anchorx="margin"/>
+              </v:group>
+            </w:pict>
+          </mc:Fallback>
+        </mc:AlternateContent>
       </w:r>
     </w:p>
     <w:p>
@@ -1318,282 +1504,146 @@
           <w:lang w:val="pl-PL"/>
         </w:rPr>
       </w:pPr>
+    </w:p>
+    <w:p>
+      <w:pPr>
+        <w:pStyle w:val="ListParagraph"/>
+        <w:ind w:left="360" w:firstLine="360"/>
+        <w:rPr>
+          <w:lang w:val="pl-PL"/>
+        </w:rPr>
+      </w:pPr>
+    </w:p>
+    <w:p>
+      <w:pPr>
+        <w:pStyle w:val="ListParagraph"/>
+        <w:ind w:left="360" w:firstLine="360"/>
+        <w:rPr>
+          <w:lang w:val="pl-PL"/>
+        </w:rPr>
+      </w:pPr>
       <w:r>
         <w:rPr>
           <w:noProof/>
           <w:lang w:val="pl-PL"/>
         </w:rPr>
-        <w:drawing>
-          <wp:anchor distT="0" distB="0" distL="114300" distR="114300" simplePos="0" relativeHeight="251668480" behindDoc="0" locked="0" layoutInCell="1" allowOverlap="1" wp14:anchorId="5EA8AC11" wp14:editId="7D21FA1A">
-            <wp:simplePos x="0" y="0"/>
-            <wp:positionH relativeFrom="column">
-              <wp:posOffset>-517166</wp:posOffset>
-            </wp:positionH>
-            <wp:positionV relativeFrom="paragraph">
-              <wp:posOffset>218882</wp:posOffset>
-            </wp:positionV>
-            <wp:extent cx="3419475" cy="2051685"/>
-            <wp:effectExtent l="0" t="0" r="9525" b="5715"/>
-            <wp:wrapNone/>
-            <wp:docPr id="1941428231" name="Picture 17" descr="A graph of different colored bars&#10;&#10;Description automatically generated"/>
-            <wp:cNvGraphicFramePr>
-              <a:graphicFrameLocks xmlns:a="http://schemas.openxmlformats.org/drawingml/2006/main" noChangeAspect="1"/>
-            </wp:cNvGraphicFramePr>
-            <a:graphic xmlns:a="http://schemas.openxmlformats.org/drawingml/2006/main">
-              <a:graphicData uri="http://schemas.openxmlformats.org/drawingml/2006/picture">
-                <pic:pic xmlns:pic="http://schemas.openxmlformats.org/drawingml/2006/picture">
-                  <pic:nvPicPr>
-                    <pic:cNvPr id="1941428231" name="Picture 17" descr="A graph of different colored bars&#10;&#10;Description automatically generated"/>
-                    <pic:cNvPicPr>
-                      <a:picLocks noChangeAspect="1" noChangeArrowheads="1"/>
-                    </pic:cNvPicPr>
-                  </pic:nvPicPr>
-                  <pic:blipFill>
-                    <a:blip r:embed="rId18" cstate="print">
-                      <a:extLst>
-                        <a:ext uri="{28A0092B-C50C-407E-A947-70E740481C1C}">
-                          <a14:useLocalDpi xmlns:a14="http://schemas.microsoft.com/office/drawing/2010/main" val="0"/>
-                        </a:ext>
-                      </a:extLst>
-                    </a:blip>
-                    <a:srcRect/>
-                    <a:stretch>
-                      <a:fillRect/>
-                    </a:stretch>
-                  </pic:blipFill>
-                  <pic:spPr bwMode="auto">
-                    <a:xfrm>
-                      <a:off x="0" y="0"/>
-                      <a:ext cx="3419475" cy="2051685"/>
-                    </a:xfrm>
-                    <a:prstGeom prst="rect">
-                      <a:avLst/>
-                    </a:prstGeom>
-                    <a:noFill/>
-                    <a:ln>
-                      <a:noFill/>
-                    </a:ln>
-                  </pic:spPr>
-                </pic:pic>
-              </a:graphicData>
-            </a:graphic>
-          </wp:anchor>
-        </w:drawing>
-      </w:r>
-    </w:p>
-    <w:p>
-      <w:pPr>
-        <w:pStyle w:val="ListParagraph"/>
-        <w:ind w:left="360" w:firstLine="360"/>
-        <w:rPr>
-          <w:lang w:val="pl-PL"/>
-        </w:rPr>
-      </w:pPr>
-      <w:r>
-        <w:rPr>
-          <w:noProof/>
-          <w:lang w:val="pl-PL"/>
-        </w:rPr>
-        <w:drawing>
-          <wp:anchor distT="0" distB="0" distL="114300" distR="114300" simplePos="0" relativeHeight="251669504" behindDoc="0" locked="0" layoutInCell="1" allowOverlap="1" wp14:anchorId="6EE46629" wp14:editId="421D67C0">
-            <wp:simplePos x="0" y="0"/>
-            <wp:positionH relativeFrom="column">
-              <wp:posOffset>2865535</wp:posOffset>
-            </wp:positionH>
-            <wp:positionV relativeFrom="paragraph">
-              <wp:posOffset>5495</wp:posOffset>
-            </wp:positionV>
-            <wp:extent cx="3419475" cy="2051050"/>
-            <wp:effectExtent l="0" t="0" r="9525" b="6350"/>
-            <wp:wrapNone/>
-            <wp:docPr id="689822286" name="Picture 18"/>
-            <wp:cNvGraphicFramePr>
-              <a:graphicFrameLocks xmlns:a="http://schemas.openxmlformats.org/drawingml/2006/main" noChangeAspect="1"/>
-            </wp:cNvGraphicFramePr>
-            <a:graphic xmlns:a="http://schemas.openxmlformats.org/drawingml/2006/main">
-              <a:graphicData uri="http://schemas.openxmlformats.org/drawingml/2006/picture">
-                <pic:pic xmlns:pic="http://schemas.openxmlformats.org/drawingml/2006/picture">
-                  <pic:nvPicPr>
-                    <pic:cNvPr id="0" name="Picture 18"/>
-                    <pic:cNvPicPr>
-                      <a:picLocks noChangeAspect="1" noChangeArrowheads="1"/>
-                    </pic:cNvPicPr>
-                  </pic:nvPicPr>
-                  <pic:blipFill>
-                    <a:blip r:embed="rId19" cstate="print">
-                      <a:extLst>
-                        <a:ext uri="{28A0092B-C50C-407E-A947-70E740481C1C}">
-                          <a14:useLocalDpi xmlns:a14="http://schemas.microsoft.com/office/drawing/2010/main" val="0"/>
-                        </a:ext>
-                      </a:extLst>
-                    </a:blip>
-                    <a:srcRect/>
-                    <a:stretch>
-                      <a:fillRect/>
-                    </a:stretch>
-                  </pic:blipFill>
-                  <pic:spPr bwMode="auto">
-                    <a:xfrm>
-                      <a:off x="0" y="0"/>
-                      <a:ext cx="3419475" cy="2051050"/>
-                    </a:xfrm>
-                    <a:prstGeom prst="rect">
-                      <a:avLst/>
-                    </a:prstGeom>
-                    <a:noFill/>
-                    <a:ln>
-                      <a:noFill/>
-                    </a:ln>
-                  </pic:spPr>
-                </pic:pic>
-              </a:graphicData>
-            </a:graphic>
-          </wp:anchor>
-        </w:drawing>
-      </w:r>
-    </w:p>
-    <w:p>
-      <w:pPr>
-        <w:pStyle w:val="ListParagraph"/>
-        <w:ind w:left="360" w:firstLine="360"/>
-        <w:rPr>
-          <w:lang w:val="pl-PL"/>
-        </w:rPr>
-      </w:pPr>
-    </w:p>
-    <w:p>
-      <w:pPr>
-        <w:pStyle w:val="ListParagraph"/>
-        <w:ind w:left="360" w:firstLine="360"/>
-        <w:rPr>
-          <w:lang w:val="pl-PL"/>
-        </w:rPr>
-      </w:pPr>
-    </w:p>
-    <w:p>
-      <w:pPr>
-        <w:pStyle w:val="ListParagraph"/>
-        <w:ind w:left="360" w:firstLine="360"/>
-        <w:rPr>
-          <w:lang w:val="pl-PL"/>
-        </w:rPr>
-      </w:pPr>
-    </w:p>
-    <w:p>
-      <w:pPr>
-        <w:pStyle w:val="ListParagraph"/>
-        <w:ind w:left="360" w:firstLine="360"/>
-        <w:rPr>
-          <w:lang w:val="pl-PL"/>
-        </w:rPr>
-      </w:pPr>
-    </w:p>
-    <w:p>
-      <w:pPr>
-        <w:pStyle w:val="ListParagraph"/>
-        <w:ind w:left="360" w:firstLine="360"/>
-        <w:rPr>
-          <w:lang w:val="pl-PL"/>
-        </w:rPr>
-      </w:pPr>
-    </w:p>
-    <w:p>
-      <w:pPr>
-        <w:pStyle w:val="ListParagraph"/>
-        <w:ind w:left="360" w:firstLine="360"/>
-        <w:rPr>
-          <w:lang w:val="pl-PL"/>
-        </w:rPr>
-      </w:pPr>
-    </w:p>
-    <w:p>
-      <w:pPr>
-        <w:pStyle w:val="ListParagraph"/>
-        <w:ind w:left="360" w:firstLine="360"/>
-        <w:rPr>
-          <w:lang w:val="pl-PL"/>
-        </w:rPr>
-      </w:pPr>
-    </w:p>
-    <w:p>
-      <w:pPr>
-        <w:pStyle w:val="ListParagraph"/>
-        <w:ind w:left="360" w:firstLine="360"/>
-        <w:rPr>
-          <w:lang w:val="pl-PL"/>
-        </w:rPr>
-      </w:pPr>
-    </w:p>
-    <w:p>
-      <w:pPr>
-        <w:pStyle w:val="ListParagraph"/>
-        <w:ind w:left="360" w:firstLine="360"/>
-        <w:rPr>
-          <w:lang w:val="pl-PL"/>
-        </w:rPr>
-      </w:pPr>
-      <w:r>
-        <w:rPr>
-          <w:noProof/>
-          <w:lang w:val="pl-PL"/>
-        </w:rPr>
         <w:lastRenderedPageBreak/>
-        <w:drawing>
-          <wp:anchor distT="0" distB="0" distL="114300" distR="114300" simplePos="0" relativeHeight="251670528" behindDoc="0" locked="0" layoutInCell="1" allowOverlap="1" wp14:anchorId="6790E7BA" wp14:editId="1A157200">
-            <wp:simplePos x="0" y="0"/>
-            <wp:positionH relativeFrom="page">
-              <wp:posOffset>374237</wp:posOffset>
-            </wp:positionH>
-            <wp:positionV relativeFrom="paragraph">
-              <wp:posOffset>217805</wp:posOffset>
-            </wp:positionV>
-            <wp:extent cx="3420000" cy="2052000"/>
-            <wp:effectExtent l="0" t="0" r="9525" b="5715"/>
-            <wp:wrapNone/>
-            <wp:docPr id="807218604" name="Picture 23"/>
-            <wp:cNvGraphicFramePr>
-              <a:graphicFrameLocks xmlns:a="http://schemas.openxmlformats.org/drawingml/2006/main" noChangeAspect="1"/>
-            </wp:cNvGraphicFramePr>
-            <a:graphic xmlns:a="http://schemas.openxmlformats.org/drawingml/2006/main">
-              <a:graphicData uri="http://schemas.openxmlformats.org/drawingml/2006/picture">
-                <pic:pic xmlns:pic="http://schemas.openxmlformats.org/drawingml/2006/picture">
-                  <pic:nvPicPr>
-                    <pic:cNvPr id="0" name="Picture 23"/>
-                    <pic:cNvPicPr>
-                      <a:picLocks noChangeAspect="1" noChangeArrowheads="1"/>
-                    </pic:cNvPicPr>
-                  </pic:nvPicPr>
-                  <pic:blipFill>
-                    <a:blip r:embed="rId20" cstate="print">
-                      <a:extLst>
-                        <a:ext uri="{28A0092B-C50C-407E-A947-70E740481C1C}">
-                          <a14:useLocalDpi xmlns:a14="http://schemas.microsoft.com/office/drawing/2010/main" val="0"/>
-                        </a:ext>
-                      </a:extLst>
-                    </a:blip>
-                    <a:srcRect/>
-                    <a:stretch>
-                      <a:fillRect/>
-                    </a:stretch>
-                  </pic:blipFill>
-                  <pic:spPr bwMode="auto">
-                    <a:xfrm>
-                      <a:off x="0" y="0"/>
-                      <a:ext cx="3420000" cy="2052000"/>
-                    </a:xfrm>
-                    <a:prstGeom prst="rect">
-                      <a:avLst/>
-                    </a:prstGeom>
-                    <a:noFill/>
-                    <a:ln>
-                      <a:noFill/>
-                    </a:ln>
-                  </pic:spPr>
-                </pic:pic>
-              </a:graphicData>
-            </a:graphic>
-          </wp:anchor>
-        </w:drawing>
+        <mc:AlternateContent>
+          <mc:Choice Requires="wpg">
+            <w:drawing>
+              <wp:anchor distT="0" distB="0" distL="114300" distR="114300" simplePos="0" relativeHeight="251688960" behindDoc="0" locked="0" layoutInCell="1" allowOverlap="1" wp14:anchorId="55524223" wp14:editId="0B9B3677">
+                <wp:simplePos x="0" y="0"/>
+                <wp:positionH relativeFrom="margin">
+                  <wp:align>center</wp:align>
+                </wp:positionH>
+                <wp:positionV relativeFrom="paragraph">
+                  <wp:posOffset>235429</wp:posOffset>
+                </wp:positionV>
+                <wp:extent cx="6834390" cy="1784350"/>
+                <wp:effectExtent l="0" t="0" r="5080" b="6350"/>
+                <wp:wrapNone/>
+                <wp:docPr id="501827842" name="Group 31"/>
+                <wp:cNvGraphicFramePr/>
+                <a:graphic xmlns:a="http://schemas.openxmlformats.org/drawingml/2006/main">
+                  <a:graphicData uri="http://schemas.microsoft.com/office/word/2010/wordprocessingGroup">
+                    <wpg:wgp>
+                      <wpg:cNvGrpSpPr/>
+                      <wpg:grpSpPr>
+                        <a:xfrm>
+                          <a:off x="0" y="0"/>
+                          <a:ext cx="6834390" cy="1784350"/>
+                          <a:chOff x="0" y="0"/>
+                          <a:chExt cx="6834390" cy="1784350"/>
+                        </a:xfrm>
+                      </wpg:grpSpPr>
+                      <pic:pic xmlns:pic="http://schemas.openxmlformats.org/drawingml/2006/picture">
+                        <pic:nvPicPr>
+                          <pic:cNvPr id="4534499" name="Picture 27"/>
+                          <pic:cNvPicPr>
+                            <a:picLocks noChangeAspect="1"/>
+                          </pic:cNvPicPr>
+                        </pic:nvPicPr>
+                        <pic:blipFill>
+                          <a:blip r:embed="rId24" cstate="print">
+                            <a:extLst>
+                              <a:ext uri="{28A0092B-C50C-407E-A947-70E740481C1C}">
+                                <a14:useLocalDpi xmlns:a14="http://schemas.microsoft.com/office/drawing/2010/main" val="0"/>
+                              </a:ext>
+                            </a:extLst>
+                          </a:blip>
+                          <a:srcRect/>
+                          <a:stretch>
+                            <a:fillRect/>
+                          </a:stretch>
+                        </pic:blipFill>
+                        <pic:spPr bwMode="auto">
+                          <a:xfrm>
+                            <a:off x="0" y="0"/>
+                            <a:ext cx="3419475" cy="1784350"/>
+                          </a:xfrm>
+                          <a:prstGeom prst="rect">
+                            <a:avLst/>
+                          </a:prstGeom>
+                          <a:noFill/>
+                          <a:ln>
+                            <a:noFill/>
+                          </a:ln>
+                        </pic:spPr>
+                      </pic:pic>
+                      <pic:pic xmlns:pic="http://schemas.openxmlformats.org/drawingml/2006/picture">
+                        <pic:nvPicPr>
+                          <pic:cNvPr id="1300495725" name="Picture 28"/>
+                          <pic:cNvPicPr>
+                            <a:picLocks noChangeAspect="1"/>
+                          </pic:cNvPicPr>
+                        </pic:nvPicPr>
+                        <pic:blipFill>
+                          <a:blip r:embed="rId25">
+                            <a:extLst>
+                              <a:ext uri="{28A0092B-C50C-407E-A947-70E740481C1C}">
+                                <a14:useLocalDpi xmlns:a14="http://schemas.microsoft.com/office/drawing/2010/main" val="0"/>
+                              </a:ext>
+                            </a:extLst>
+                          </a:blip>
+                          <a:srcRect/>
+                          <a:stretch>
+                            <a:fillRect/>
+                          </a:stretch>
+                        </pic:blipFill>
+                        <pic:spPr bwMode="auto">
+                          <a:xfrm>
+                            <a:off x="3414915" y="0"/>
+                            <a:ext cx="3419475" cy="1784350"/>
+                          </a:xfrm>
+                          <a:prstGeom prst="rect">
+                            <a:avLst/>
+                          </a:prstGeom>
+                          <a:noFill/>
+                          <a:ln>
+                            <a:noFill/>
+                          </a:ln>
+                        </pic:spPr>
+                      </pic:pic>
+                    </wpg:wgp>
+                  </a:graphicData>
+                </a:graphic>
+              </wp:anchor>
+            </w:drawing>
+          </mc:Choice>
+          <mc:Fallback>
+            <w:pict>
+              <v:group w14:anchorId="4FDB3F7E" id="Group 31" o:spid="_x0000_s1026" style="position:absolute;margin-left:0;margin-top:18.55pt;width:538.15pt;height:140.5pt;z-index:251688960;mso-position-horizontal:center;mso-position-horizontal-relative:margin" coordsize="68343,17843" o:gfxdata="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">
+                <v:shape id="Picture 27" o:spid="_x0000_s1027" type="#_x0000_t75" style="position:absolute;width:34194;height:17843;visibility:visible;mso-wrap-style:square" o:gfxdata="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">
+                  <v:imagedata r:id="rId26" o:title=""/>
+                </v:shape>
+                <v:shape id="Picture 28" o:spid="_x0000_s1028" type="#_x0000_t75" style="position:absolute;left:34149;width:34194;height:17843;visibility:visible;mso-wrap-style:square" o:gfxdata="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">
+                  <v:imagedata r:id="rId27" o:title=""/>
+                </v:shape>
+                <w10:wrap anchorx="margin"/>
+              </v:group>
+            </w:pict>
+          </mc:Fallback>
+        </mc:AlternateContent>
       </w:r>
       <w:r>
         <w:rPr>
@@ -1616,67 +1666,199 @@
           <w:lang w:val="pl-PL"/>
         </w:rPr>
       </w:pPr>
+    </w:p>
+    <w:p>
+      <w:pPr>
+        <w:pStyle w:val="ListParagraph"/>
+        <w:ind w:left="360" w:firstLine="360"/>
+        <w:rPr>
+          <w:lang w:val="pl-PL"/>
+        </w:rPr>
+      </w:pPr>
+    </w:p>
+    <w:p>
+      <w:pPr>
+        <w:pStyle w:val="ListParagraph"/>
+        <w:ind w:left="360" w:firstLine="360"/>
+        <w:rPr>
+          <w:lang w:val="pl-PL"/>
+        </w:rPr>
+      </w:pPr>
+    </w:p>
+    <w:p>
+      <w:pPr>
+        <w:pStyle w:val="ListParagraph"/>
+        <w:ind w:left="360" w:firstLine="360"/>
+        <w:rPr>
+          <w:lang w:val="pl-PL"/>
+        </w:rPr>
+      </w:pPr>
+    </w:p>
+    <w:p>
+      <w:pPr>
+        <w:pStyle w:val="ListParagraph"/>
+        <w:ind w:left="360" w:firstLine="360"/>
+        <w:rPr>
+          <w:lang w:val="pl-PL"/>
+        </w:rPr>
+      </w:pPr>
+    </w:p>
+    <w:p>
+      <w:pPr>
+        <w:pStyle w:val="ListParagraph"/>
+        <w:ind w:left="360" w:firstLine="360"/>
+        <w:rPr>
+          <w:lang w:val="pl-PL"/>
+        </w:rPr>
+      </w:pPr>
+    </w:p>
+    <w:p>
+      <w:pPr>
+        <w:pStyle w:val="ListParagraph"/>
+        <w:ind w:left="360" w:firstLine="360"/>
+        <w:rPr>
+          <w:lang w:val="pl-PL"/>
+        </w:rPr>
+      </w:pPr>
+    </w:p>
+    <w:p>
+      <w:pPr>
+        <w:pStyle w:val="ListParagraph"/>
+        <w:ind w:left="360" w:firstLine="360"/>
+        <w:rPr>
+          <w:lang w:val="pl-PL"/>
+        </w:rPr>
+      </w:pPr>
+    </w:p>
+    <w:p>
+      <w:pPr>
+        <w:pStyle w:val="ListParagraph"/>
+        <w:ind w:left="360" w:firstLine="360"/>
+        <w:rPr>
+          <w:lang w:val="pl-PL"/>
+        </w:rPr>
+      </w:pPr>
       <w:r>
         <w:rPr>
           <w:noProof/>
           <w:lang w:val="pl-PL"/>
         </w:rPr>
-        <w:drawing>
-          <wp:anchor distT="0" distB="0" distL="114300" distR="114300" simplePos="0" relativeHeight="251671552" behindDoc="0" locked="0" layoutInCell="1" allowOverlap="1" wp14:anchorId="48997B86" wp14:editId="22D627CF">
-            <wp:simplePos x="0" y="0"/>
-            <wp:positionH relativeFrom="column">
-              <wp:posOffset>2855749</wp:posOffset>
-            </wp:positionH>
-            <wp:positionV relativeFrom="paragraph">
-              <wp:posOffset>5085</wp:posOffset>
-            </wp:positionV>
-            <wp:extent cx="3420000" cy="2052000"/>
-            <wp:effectExtent l="0" t="0" r="9525" b="5715"/>
-            <wp:wrapNone/>
-            <wp:docPr id="727809131" name="Picture 24"/>
-            <wp:cNvGraphicFramePr>
-              <a:graphicFrameLocks xmlns:a="http://schemas.openxmlformats.org/drawingml/2006/main" noChangeAspect="1"/>
-            </wp:cNvGraphicFramePr>
-            <a:graphic xmlns:a="http://schemas.openxmlformats.org/drawingml/2006/main">
-              <a:graphicData uri="http://schemas.openxmlformats.org/drawingml/2006/picture">
-                <pic:pic xmlns:pic="http://schemas.openxmlformats.org/drawingml/2006/picture">
-                  <pic:nvPicPr>
-                    <pic:cNvPr id="0" name="Picture 24"/>
-                    <pic:cNvPicPr>
-                      <a:picLocks noChangeAspect="1" noChangeArrowheads="1"/>
-                    </pic:cNvPicPr>
-                  </pic:nvPicPr>
-                  <pic:blipFill>
-                    <a:blip r:embed="rId21" cstate="print">
-                      <a:extLst>
-                        <a:ext uri="{28A0092B-C50C-407E-A947-70E740481C1C}">
-                          <a14:useLocalDpi xmlns:a14="http://schemas.microsoft.com/office/drawing/2010/main" val="0"/>
-                        </a:ext>
-                      </a:extLst>
-                    </a:blip>
-                    <a:srcRect/>
-                    <a:stretch>
-                      <a:fillRect/>
-                    </a:stretch>
-                  </pic:blipFill>
-                  <pic:spPr bwMode="auto">
-                    <a:xfrm>
-                      <a:off x="0" y="0"/>
-                      <a:ext cx="3420000" cy="2052000"/>
-                    </a:xfrm>
-                    <a:prstGeom prst="rect">
-                      <a:avLst/>
-                    </a:prstGeom>
-                    <a:noFill/>
-                    <a:ln>
-                      <a:noFill/>
-                    </a:ln>
-                  </pic:spPr>
-                </pic:pic>
-              </a:graphicData>
-            </a:graphic>
-          </wp:anchor>
-        </w:drawing>
+        <mc:AlternateContent>
+          <mc:Choice Requires="wpg">
+            <w:drawing>
+              <wp:anchor distT="0" distB="0" distL="114300" distR="114300" simplePos="0" relativeHeight="251692032" behindDoc="0" locked="0" layoutInCell="1" allowOverlap="1" wp14:anchorId="555843D8" wp14:editId="5C8518EB">
+                <wp:simplePos x="0" y="0"/>
+                <wp:positionH relativeFrom="margin">
+                  <wp:align>center</wp:align>
+                </wp:positionH>
+                <wp:positionV relativeFrom="paragraph">
+                  <wp:posOffset>80266</wp:posOffset>
+                </wp:positionV>
+                <wp:extent cx="6821390" cy="1784350"/>
+                <wp:effectExtent l="0" t="0" r="0" b="6350"/>
+                <wp:wrapNone/>
+                <wp:docPr id="503597034" name="Group 32"/>
+                <wp:cNvGraphicFramePr/>
+                <a:graphic xmlns:a="http://schemas.openxmlformats.org/drawingml/2006/main">
+                  <a:graphicData uri="http://schemas.microsoft.com/office/word/2010/wordprocessingGroup">
+                    <wpg:wgp>
+                      <wpg:cNvGrpSpPr/>
+                      <wpg:grpSpPr>
+                        <a:xfrm>
+                          <a:off x="0" y="0"/>
+                          <a:ext cx="6821390" cy="1784350"/>
+                          <a:chOff x="0" y="0"/>
+                          <a:chExt cx="6821390" cy="1784350"/>
+                        </a:xfrm>
+                      </wpg:grpSpPr>
+                      <pic:pic xmlns:pic="http://schemas.openxmlformats.org/drawingml/2006/picture">
+                        <pic:nvPicPr>
+                          <pic:cNvPr id="1737570493" name="Picture 29"/>
+                          <pic:cNvPicPr>
+                            <a:picLocks noChangeAspect="1"/>
+                          </pic:cNvPicPr>
+                        </pic:nvPicPr>
+                        <pic:blipFill>
+                          <a:blip r:embed="rId28" cstate="print">
+                            <a:extLst>
+                              <a:ext uri="{28A0092B-C50C-407E-A947-70E740481C1C}">
+                                <a14:useLocalDpi xmlns:a14="http://schemas.microsoft.com/office/drawing/2010/main" val="0"/>
+                              </a:ext>
+                            </a:extLst>
+                          </a:blip>
+                          <a:srcRect/>
+                          <a:stretch>
+                            <a:fillRect/>
+                          </a:stretch>
+                        </pic:blipFill>
+                        <pic:spPr bwMode="auto">
+                          <a:xfrm>
+                            <a:off x="0" y="0"/>
+                            <a:ext cx="3419475" cy="1784350"/>
+                          </a:xfrm>
+                          <a:prstGeom prst="rect">
+                            <a:avLst/>
+                          </a:prstGeom>
+                          <a:noFill/>
+                          <a:ln>
+                            <a:noFill/>
+                          </a:ln>
+                        </pic:spPr>
+                      </pic:pic>
+                      <pic:pic xmlns:pic="http://schemas.openxmlformats.org/drawingml/2006/picture">
+                        <pic:nvPicPr>
+                          <pic:cNvPr id="1115965574" name="Picture 30"/>
+                          <pic:cNvPicPr>
+                            <a:picLocks noChangeAspect="1"/>
+                          </pic:cNvPicPr>
+                        </pic:nvPicPr>
+                        <pic:blipFill>
+                          <a:blip r:embed="rId29">
+                            <a:extLst>
+                              <a:ext uri="{28A0092B-C50C-407E-A947-70E740481C1C}">
+                                <a14:useLocalDpi xmlns:a14="http://schemas.microsoft.com/office/drawing/2010/main" val="0"/>
+                              </a:ext>
+                            </a:extLst>
+                          </a:blip>
+                          <a:srcRect/>
+                          <a:stretch>
+                            <a:fillRect/>
+                          </a:stretch>
+                        </pic:blipFill>
+                        <pic:spPr bwMode="auto">
+                          <a:xfrm>
+                            <a:off x="3401915" y="0"/>
+                            <a:ext cx="3419475" cy="1784350"/>
+                          </a:xfrm>
+                          <a:prstGeom prst="rect">
+                            <a:avLst/>
+                          </a:prstGeom>
+                          <a:noFill/>
+                          <a:ln>
+                            <a:noFill/>
+                          </a:ln>
+                        </pic:spPr>
+                      </pic:pic>
+                    </wpg:wgp>
+                  </a:graphicData>
+                </a:graphic>
+              </wp:anchor>
+            </w:drawing>
+          </mc:Choice>
+          <mc:Fallback>
+            <w:pict>
+              <v:group w14:anchorId="6497AB55" id="Group 32" o:spid="_x0000_s1026" style="position:absolute;margin-left:0;margin-top:6.3pt;width:537.1pt;height:140.5pt;z-index:251692032;mso-position-horizontal:center;mso-position-horizontal-relative:margin" coordsize="68213,17843" o:gfxdata="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">
+                <v:shape id="Picture 29" o:spid="_x0000_s1027" type="#_x0000_t75" style="position:absolute;width:34194;height:17843;visibility:visible;mso-wrap-style:square" o:gfxdata="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">
+                  <v:imagedata r:id="rId30" o:title=""/>
+                </v:shape>
+                <v:shape id="Picture 30" o:spid="_x0000_s1028" type="#_x0000_t75" style="position:absolute;left:34019;width:34194;height:17843;visibility:visible;mso-wrap-style:square" o:gfxdata="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">
+                  <v:imagedata r:id="rId31" o:title=""/>
+                </v:shape>
+                <w10:wrap anchorx="margin"/>
+              </v:group>
+            </w:pict>
+          </mc:Fallback>
+        </mc:AlternateContent>
       </w:r>
     </w:p>
     <w:p>
@@ -1744,6 +1926,13 @@
     </w:p>
     <w:p>
       <w:pPr>
+        <w:rPr>
+          <w:lang w:val="pl-PL"/>
+        </w:rPr>
+      </w:pPr>
+    </w:p>
+    <w:p>
+      <w:pPr>
         <w:pStyle w:val="ListParagraph"/>
         <w:ind w:left="360" w:firstLine="360"/>
         <w:rPr>
@@ -1764,285 +1953,122 @@
           <w:noProof/>
           <w:lang w:val="pl-PL"/>
         </w:rPr>
-        <w:drawing>
-          <wp:anchor distT="0" distB="0" distL="114300" distR="114300" simplePos="0" relativeHeight="251672576" behindDoc="0" locked="0" layoutInCell="1" allowOverlap="1" wp14:anchorId="2FD1D185" wp14:editId="60DF18BF">
-            <wp:simplePos x="0" y="0"/>
-            <wp:positionH relativeFrom="column">
-              <wp:posOffset>-512762</wp:posOffset>
-            </wp:positionH>
-            <wp:positionV relativeFrom="paragraph">
-              <wp:posOffset>221297</wp:posOffset>
-            </wp:positionV>
-            <wp:extent cx="3420000" cy="2052000"/>
-            <wp:effectExtent l="0" t="0" r="9525" b="5715"/>
-            <wp:wrapNone/>
-            <wp:docPr id="1823588204" name="Picture 25"/>
-            <wp:cNvGraphicFramePr>
-              <a:graphicFrameLocks xmlns:a="http://schemas.openxmlformats.org/drawingml/2006/main" noChangeAspect="1"/>
-            </wp:cNvGraphicFramePr>
-            <a:graphic xmlns:a="http://schemas.openxmlformats.org/drawingml/2006/main">
-              <a:graphicData uri="http://schemas.openxmlformats.org/drawingml/2006/picture">
-                <pic:pic xmlns:pic="http://schemas.openxmlformats.org/drawingml/2006/picture">
-                  <pic:nvPicPr>
-                    <pic:cNvPr id="0" name="Picture 25"/>
-                    <pic:cNvPicPr>
-                      <a:picLocks noChangeAspect="1" noChangeArrowheads="1"/>
-                    </pic:cNvPicPr>
-                  </pic:nvPicPr>
-                  <pic:blipFill>
-                    <a:blip r:embed="rId22" cstate="print">
-                      <a:extLst>
-                        <a:ext uri="{28A0092B-C50C-407E-A947-70E740481C1C}">
-                          <a14:useLocalDpi xmlns:a14="http://schemas.microsoft.com/office/drawing/2010/main" val="0"/>
-                        </a:ext>
-                      </a:extLst>
-                    </a:blip>
-                    <a:srcRect/>
-                    <a:stretch>
-                      <a:fillRect/>
-                    </a:stretch>
-                  </pic:blipFill>
-                  <pic:spPr bwMode="auto">
-                    <a:xfrm>
-                      <a:off x="0" y="0"/>
-                      <a:ext cx="3420000" cy="2052000"/>
-                    </a:xfrm>
-                    <a:prstGeom prst="rect">
-                      <a:avLst/>
-                    </a:prstGeom>
-                    <a:noFill/>
-                    <a:ln>
-                      <a:noFill/>
-                    </a:ln>
-                  </pic:spPr>
-                </pic:pic>
-              </a:graphicData>
-            </a:graphic>
-          </wp:anchor>
-        </w:drawing>
-      </w:r>
-    </w:p>
-    <w:p>
-      <w:pPr>
-        <w:pStyle w:val="ListParagraph"/>
-        <w:ind w:left="360" w:firstLine="360"/>
-        <w:rPr>
-          <w:lang w:val="pl-PL"/>
-        </w:rPr>
-      </w:pPr>
-      <w:r>
-        <w:rPr>
-          <w:noProof/>
-          <w:lang w:val="pl-PL"/>
-        </w:rPr>
-        <w:drawing>
-          <wp:anchor distT="0" distB="0" distL="114300" distR="114300" simplePos="0" relativeHeight="251673600" behindDoc="0" locked="0" layoutInCell="1" allowOverlap="1" wp14:anchorId="1134EC66" wp14:editId="356069EE">
-            <wp:simplePos x="0" y="0"/>
-            <wp:positionH relativeFrom="column">
-              <wp:posOffset>2858770</wp:posOffset>
-            </wp:positionH>
-            <wp:positionV relativeFrom="paragraph">
-              <wp:posOffset>6985</wp:posOffset>
-            </wp:positionV>
-            <wp:extent cx="3419475" cy="2051685"/>
-            <wp:effectExtent l="0" t="0" r="9525" b="5715"/>
-            <wp:wrapNone/>
-            <wp:docPr id="733610149" name="Picture 26"/>
-            <wp:cNvGraphicFramePr>
-              <a:graphicFrameLocks xmlns:a="http://schemas.openxmlformats.org/drawingml/2006/main" noChangeAspect="1"/>
-            </wp:cNvGraphicFramePr>
-            <a:graphic xmlns:a="http://schemas.openxmlformats.org/drawingml/2006/main">
-              <a:graphicData uri="http://schemas.openxmlformats.org/drawingml/2006/picture">
-                <pic:pic xmlns:pic="http://schemas.openxmlformats.org/drawingml/2006/picture">
-                  <pic:nvPicPr>
-                    <pic:cNvPr id="0" name="Picture 26"/>
-                    <pic:cNvPicPr>
-                      <a:picLocks noChangeAspect="1" noChangeArrowheads="1"/>
-                    </pic:cNvPicPr>
-                  </pic:nvPicPr>
-                  <pic:blipFill>
-                    <a:blip r:embed="rId23" cstate="print">
-                      <a:extLst>
-                        <a:ext uri="{28A0092B-C50C-407E-A947-70E740481C1C}">
-                          <a14:useLocalDpi xmlns:a14="http://schemas.microsoft.com/office/drawing/2010/main" val="0"/>
-                        </a:ext>
-                      </a:extLst>
-                    </a:blip>
-                    <a:srcRect/>
-                    <a:stretch>
-                      <a:fillRect/>
-                    </a:stretch>
-                  </pic:blipFill>
-                  <pic:spPr bwMode="auto">
-                    <a:xfrm>
-                      <a:off x="0" y="0"/>
-                      <a:ext cx="3419475" cy="2051685"/>
-                    </a:xfrm>
-                    <a:prstGeom prst="rect">
-                      <a:avLst/>
-                    </a:prstGeom>
-                    <a:noFill/>
-                    <a:ln>
-                      <a:noFill/>
-                    </a:ln>
-                  </pic:spPr>
-                </pic:pic>
-              </a:graphicData>
-            </a:graphic>
-          </wp:anchor>
-        </w:drawing>
-      </w:r>
-    </w:p>
-    <w:p>
-      <w:pPr>
-        <w:pStyle w:val="ListParagraph"/>
-        <w:ind w:left="360" w:firstLine="360"/>
-        <w:rPr>
-          <w:lang w:val="pl-PL"/>
-        </w:rPr>
-      </w:pPr>
-    </w:p>
-    <w:p>
-      <w:pPr>
-        <w:pStyle w:val="ListParagraph"/>
-        <w:ind w:left="360" w:firstLine="360"/>
-        <w:rPr>
-          <w:lang w:val="pl-PL"/>
-        </w:rPr>
-      </w:pPr>
-    </w:p>
-    <w:p>
-      <w:pPr>
-        <w:pStyle w:val="ListParagraph"/>
-        <w:ind w:left="360" w:firstLine="360"/>
-        <w:rPr>
-          <w:lang w:val="pl-PL"/>
-        </w:rPr>
-      </w:pPr>
-    </w:p>
-    <w:p>
-      <w:pPr>
-        <w:pStyle w:val="ListParagraph"/>
-        <w:ind w:left="360" w:firstLine="360"/>
-        <w:rPr>
-          <w:lang w:val="pl-PL"/>
-        </w:rPr>
-      </w:pPr>
-    </w:p>
-    <w:p>
-      <w:pPr>
-        <w:pStyle w:val="ListParagraph"/>
-        <w:ind w:left="360" w:firstLine="360"/>
-        <w:rPr>
-          <w:lang w:val="pl-PL"/>
-        </w:rPr>
-      </w:pPr>
-    </w:p>
-    <w:p>
-      <w:pPr>
-        <w:pStyle w:val="ListParagraph"/>
-        <w:ind w:left="360" w:firstLine="360"/>
-        <w:rPr>
-          <w:lang w:val="pl-PL"/>
-        </w:rPr>
-      </w:pPr>
-    </w:p>
-    <w:p>
-      <w:pPr>
-        <w:pStyle w:val="ListParagraph"/>
-        <w:ind w:left="360" w:firstLine="360"/>
-        <w:rPr>
-          <w:lang w:val="pl-PL"/>
-        </w:rPr>
-      </w:pPr>
-    </w:p>
-    <w:p>
-      <w:pPr>
-        <w:pStyle w:val="ListParagraph"/>
-        <w:ind w:left="360" w:firstLine="360"/>
-        <w:rPr>
-          <w:lang w:val="pl-PL"/>
-        </w:rPr>
-      </w:pPr>
-    </w:p>
-    <w:p>
-      <w:pPr>
-        <w:pStyle w:val="ListParagraph"/>
-        <w:ind w:left="360" w:firstLine="360"/>
-        <w:rPr>
-          <w:lang w:val="pl-PL"/>
-        </w:rPr>
-      </w:pPr>
-    </w:p>
-    <w:p>
-      <w:pPr>
-        <w:pStyle w:val="ListParagraph"/>
-        <w:ind w:left="360" w:firstLine="360"/>
-        <w:rPr>
-          <w:lang w:val="pl-PL"/>
-        </w:rPr>
-      </w:pPr>
-      <w:r>
-        <w:rPr>
-          <w:noProof/>
-          <w:lang w:val="pl-PL"/>
-        </w:rPr>
-        <w:drawing>
-          <wp:anchor distT="0" distB="0" distL="114300" distR="114300" simplePos="0" relativeHeight="251674624" behindDoc="0" locked="0" layoutInCell="1" allowOverlap="1" wp14:anchorId="374DF20A" wp14:editId="3FC228F3">
-            <wp:simplePos x="0" y="0"/>
-            <wp:positionH relativeFrom="margin">
-              <wp:posOffset>-523240</wp:posOffset>
-            </wp:positionH>
-            <wp:positionV relativeFrom="paragraph">
-              <wp:posOffset>218793</wp:posOffset>
-            </wp:positionV>
-            <wp:extent cx="3420000" cy="2052000"/>
-            <wp:effectExtent l="0" t="0" r="9525" b="5715"/>
-            <wp:wrapNone/>
-            <wp:docPr id="59937709" name="Picture 39"/>
-            <wp:cNvGraphicFramePr>
-              <a:graphicFrameLocks xmlns:a="http://schemas.openxmlformats.org/drawingml/2006/main" noChangeAspect="1"/>
-            </wp:cNvGraphicFramePr>
-            <a:graphic xmlns:a="http://schemas.openxmlformats.org/drawingml/2006/main">
-              <a:graphicData uri="http://schemas.openxmlformats.org/drawingml/2006/picture">
-                <pic:pic xmlns:pic="http://schemas.openxmlformats.org/drawingml/2006/picture">
-                  <pic:nvPicPr>
-                    <pic:cNvPr id="0" name="Picture 39"/>
-                    <pic:cNvPicPr>
-                      <a:picLocks noChangeAspect="1" noChangeArrowheads="1"/>
-                    </pic:cNvPicPr>
-                  </pic:nvPicPr>
-                  <pic:blipFill>
-                    <a:blip r:embed="rId24" cstate="print">
-                      <a:extLst>
-                        <a:ext uri="{28A0092B-C50C-407E-A947-70E740481C1C}">
-                          <a14:useLocalDpi xmlns:a14="http://schemas.microsoft.com/office/drawing/2010/main" val="0"/>
-                        </a:ext>
-                      </a:extLst>
-                    </a:blip>
-                    <a:srcRect/>
-                    <a:stretch>
-                      <a:fillRect/>
-                    </a:stretch>
-                  </pic:blipFill>
-                  <pic:spPr bwMode="auto">
-                    <a:xfrm>
-                      <a:off x="0" y="0"/>
-                      <a:ext cx="3420000" cy="2052000"/>
-                    </a:xfrm>
-                    <a:prstGeom prst="rect">
-                      <a:avLst/>
-                    </a:prstGeom>
-                    <a:noFill/>
-                    <a:ln>
-                      <a:noFill/>
-                    </a:ln>
-                  </pic:spPr>
-                </pic:pic>
-              </a:graphicData>
-            </a:graphic>
-          </wp:anchor>
-        </w:drawing>
+        <mc:AlternateContent>
+          <mc:Choice Requires="wpg">
+            <w:drawing>
+              <wp:anchor distT="0" distB="0" distL="114300" distR="114300" simplePos="0" relativeHeight="251695104" behindDoc="0" locked="0" layoutInCell="1" allowOverlap="1" wp14:anchorId="5E19A7F2" wp14:editId="546B28AE">
+                <wp:simplePos x="0" y="0"/>
+                <wp:positionH relativeFrom="margin">
+                  <wp:align>center</wp:align>
+                </wp:positionH>
+                <wp:positionV relativeFrom="paragraph">
+                  <wp:posOffset>259962</wp:posOffset>
+                </wp:positionV>
+                <wp:extent cx="6812271" cy="1784350"/>
+                <wp:effectExtent l="0" t="0" r="8255" b="6350"/>
+                <wp:wrapNone/>
+                <wp:docPr id="1438303399" name="Group 40"/>
+                <wp:cNvGraphicFramePr/>
+                <a:graphic xmlns:a="http://schemas.openxmlformats.org/drawingml/2006/main">
+                  <a:graphicData uri="http://schemas.microsoft.com/office/word/2010/wordprocessingGroup">
+                    <wpg:wgp>
+                      <wpg:cNvGrpSpPr/>
+                      <wpg:grpSpPr>
+                        <a:xfrm>
+                          <a:off x="0" y="0"/>
+                          <a:ext cx="6812271" cy="1784350"/>
+                          <a:chOff x="0" y="0"/>
+                          <a:chExt cx="6812271" cy="1784350"/>
+                        </a:xfrm>
+                      </wpg:grpSpPr>
+                      <pic:pic xmlns:pic="http://schemas.openxmlformats.org/drawingml/2006/picture">
+                        <pic:nvPicPr>
+                          <pic:cNvPr id="394254627" name="Picture 37"/>
+                          <pic:cNvPicPr>
+                            <a:picLocks noChangeAspect="1"/>
+                          </pic:cNvPicPr>
+                        </pic:nvPicPr>
+                        <pic:blipFill>
+                          <a:blip r:embed="rId32" cstate="print">
+                            <a:extLst>
+                              <a:ext uri="{28A0092B-C50C-407E-A947-70E740481C1C}">
+                                <a14:useLocalDpi xmlns:a14="http://schemas.microsoft.com/office/drawing/2010/main" val="0"/>
+                              </a:ext>
+                            </a:extLst>
+                          </a:blip>
+                          <a:srcRect/>
+                          <a:stretch>
+                            <a:fillRect/>
+                          </a:stretch>
+                        </pic:blipFill>
+                        <pic:spPr bwMode="auto">
+                          <a:xfrm>
+                            <a:off x="0" y="0"/>
+                            <a:ext cx="3419475" cy="1784350"/>
+                          </a:xfrm>
+                          <a:prstGeom prst="rect">
+                            <a:avLst/>
+                          </a:prstGeom>
+                          <a:noFill/>
+                          <a:ln>
+                            <a:noFill/>
+                          </a:ln>
+                        </pic:spPr>
+                      </pic:pic>
+                      <pic:pic xmlns:pic="http://schemas.openxmlformats.org/drawingml/2006/picture">
+                        <pic:nvPicPr>
+                          <pic:cNvPr id="176059511" name="Picture 34"/>
+                          <pic:cNvPicPr>
+                            <a:picLocks noChangeAspect="1"/>
+                          </pic:cNvPicPr>
+                        </pic:nvPicPr>
+                        <pic:blipFill>
+                          <a:blip r:embed="rId33">
+                            <a:extLst>
+                              <a:ext uri="{28A0092B-C50C-407E-A947-70E740481C1C}">
+                                <a14:useLocalDpi xmlns:a14="http://schemas.microsoft.com/office/drawing/2010/main" val="0"/>
+                              </a:ext>
+                            </a:extLst>
+                          </a:blip>
+                          <a:srcRect/>
+                          <a:stretch>
+                            <a:fillRect/>
+                          </a:stretch>
+                        </pic:blipFill>
+                        <pic:spPr bwMode="auto">
+                          <a:xfrm>
+                            <a:off x="3392796" y="0"/>
+                            <a:ext cx="3419475" cy="1784350"/>
+                          </a:xfrm>
+                          <a:prstGeom prst="rect">
+                            <a:avLst/>
+                          </a:prstGeom>
+                          <a:noFill/>
+                          <a:ln>
+                            <a:noFill/>
+                          </a:ln>
+                        </pic:spPr>
+                      </pic:pic>
+                    </wpg:wgp>
+                  </a:graphicData>
+                </a:graphic>
+              </wp:anchor>
+            </w:drawing>
+          </mc:Choice>
+          <mc:Fallback>
+            <w:pict>
+              <v:group w14:anchorId="258772E1" id="Group 40" o:spid="_x0000_s1026" style="position:absolute;margin-left:0;margin-top:20.45pt;width:536.4pt;height:140.5pt;z-index:251695104;mso-position-horizontal:center;mso-position-horizontal-relative:margin" coordsize="68122,17843" o:gfxdata="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">
+                <v:shape id="Picture 37" o:spid="_x0000_s1027" type="#_x0000_t75" style="position:absolute;width:34194;height:17843;visibility:visible;mso-wrap-style:square" o:gfxdata="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">
+                  <v:imagedata r:id="rId34" o:title=""/>
+                </v:shape>
+                <v:shape id="Picture 34" o:spid="_x0000_s1028" type="#_x0000_t75" style="position:absolute;left:33927;width:34195;height:17843;visibility:visible;mso-wrap-style:square" o:gfxdata="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">
+                  <v:imagedata r:id="rId35" o:title=""/>
+                </v:shape>
+                <w10:wrap anchorx="margin"/>
+              </v:group>
+            </w:pict>
+          </mc:Fallback>
+        </mc:AlternateContent>
       </w:r>
       <w:r>
         <w:rPr>
@@ -2065,67 +2091,199 @@
           <w:lang w:val="pl-PL"/>
         </w:rPr>
       </w:pPr>
+    </w:p>
+    <w:p>
+      <w:pPr>
+        <w:pStyle w:val="ListParagraph"/>
+        <w:ind w:left="360" w:firstLine="360"/>
+        <w:rPr>
+          <w:lang w:val="pl-PL"/>
+        </w:rPr>
+      </w:pPr>
+    </w:p>
+    <w:p>
+      <w:pPr>
+        <w:pStyle w:val="ListParagraph"/>
+        <w:ind w:left="360" w:firstLine="360"/>
+        <w:rPr>
+          <w:lang w:val="pl-PL"/>
+        </w:rPr>
+      </w:pPr>
+    </w:p>
+    <w:p>
+      <w:pPr>
+        <w:pStyle w:val="ListParagraph"/>
+        <w:ind w:left="360" w:firstLine="360"/>
+        <w:rPr>
+          <w:lang w:val="pl-PL"/>
+        </w:rPr>
+      </w:pPr>
+    </w:p>
+    <w:p>
+      <w:pPr>
+        <w:pStyle w:val="ListParagraph"/>
+        <w:ind w:left="360" w:firstLine="360"/>
+        <w:rPr>
+          <w:lang w:val="pl-PL"/>
+        </w:rPr>
+      </w:pPr>
+    </w:p>
+    <w:p>
+      <w:pPr>
+        <w:pStyle w:val="ListParagraph"/>
+        <w:ind w:left="360" w:firstLine="360"/>
+        <w:rPr>
+          <w:lang w:val="pl-PL"/>
+        </w:rPr>
+      </w:pPr>
+    </w:p>
+    <w:p>
+      <w:pPr>
+        <w:pStyle w:val="ListParagraph"/>
+        <w:ind w:left="360" w:firstLine="360"/>
+        <w:rPr>
+          <w:lang w:val="pl-PL"/>
+        </w:rPr>
+      </w:pPr>
+    </w:p>
+    <w:p>
+      <w:pPr>
+        <w:pStyle w:val="ListParagraph"/>
+        <w:ind w:left="360" w:firstLine="360"/>
+        <w:rPr>
+          <w:lang w:val="pl-PL"/>
+        </w:rPr>
+      </w:pPr>
+    </w:p>
+    <w:p>
+      <w:pPr>
+        <w:pStyle w:val="ListParagraph"/>
+        <w:ind w:left="360" w:firstLine="360"/>
+        <w:rPr>
+          <w:lang w:val="pl-PL"/>
+        </w:rPr>
+      </w:pPr>
       <w:r>
         <w:rPr>
           <w:noProof/>
           <w:lang w:val="pl-PL"/>
         </w:rPr>
-        <w:drawing>
-          <wp:anchor distT="0" distB="0" distL="114300" distR="114300" simplePos="0" relativeHeight="251675648" behindDoc="0" locked="0" layoutInCell="1" allowOverlap="1" wp14:anchorId="0B8F03DD" wp14:editId="767D4B64">
-            <wp:simplePos x="0" y="0"/>
-            <wp:positionH relativeFrom="margin">
-              <wp:posOffset>2846070</wp:posOffset>
-            </wp:positionH>
-            <wp:positionV relativeFrom="paragraph">
-              <wp:posOffset>1905</wp:posOffset>
-            </wp:positionV>
-            <wp:extent cx="3420000" cy="2052000"/>
-            <wp:effectExtent l="0" t="0" r="9525" b="5715"/>
-            <wp:wrapNone/>
-            <wp:docPr id="917897403" name="Picture 36"/>
-            <wp:cNvGraphicFramePr>
-              <a:graphicFrameLocks xmlns:a="http://schemas.openxmlformats.org/drawingml/2006/main" noChangeAspect="1"/>
-            </wp:cNvGraphicFramePr>
-            <a:graphic xmlns:a="http://schemas.openxmlformats.org/drawingml/2006/main">
-              <a:graphicData uri="http://schemas.openxmlformats.org/drawingml/2006/picture">
-                <pic:pic xmlns:pic="http://schemas.openxmlformats.org/drawingml/2006/picture">
-                  <pic:nvPicPr>
-                    <pic:cNvPr id="0" name="Picture 36"/>
-                    <pic:cNvPicPr>
-                      <a:picLocks noChangeAspect="1" noChangeArrowheads="1"/>
-                    </pic:cNvPicPr>
-                  </pic:nvPicPr>
-                  <pic:blipFill>
-                    <a:blip r:embed="rId25" cstate="print">
-                      <a:extLst>
-                        <a:ext uri="{28A0092B-C50C-407E-A947-70E740481C1C}">
-                          <a14:useLocalDpi xmlns:a14="http://schemas.microsoft.com/office/drawing/2010/main" val="0"/>
-                        </a:ext>
-                      </a:extLst>
-                    </a:blip>
-                    <a:srcRect/>
-                    <a:stretch>
-                      <a:fillRect/>
-                    </a:stretch>
-                  </pic:blipFill>
-                  <pic:spPr bwMode="auto">
-                    <a:xfrm>
-                      <a:off x="0" y="0"/>
-                      <a:ext cx="3420000" cy="2052000"/>
-                    </a:xfrm>
-                    <a:prstGeom prst="rect">
-                      <a:avLst/>
-                    </a:prstGeom>
-                    <a:noFill/>
-                    <a:ln>
-                      <a:noFill/>
-                    </a:ln>
-                  </pic:spPr>
-                </pic:pic>
-              </a:graphicData>
-            </a:graphic>
-          </wp:anchor>
-        </w:drawing>
+        <mc:AlternateContent>
+          <mc:Choice Requires="wpg">
+            <w:drawing>
+              <wp:anchor distT="0" distB="0" distL="114300" distR="114300" simplePos="0" relativeHeight="251698176" behindDoc="0" locked="0" layoutInCell="1" allowOverlap="1" wp14:anchorId="58CAAC11" wp14:editId="22A2A39B">
+                <wp:simplePos x="0" y="0"/>
+                <wp:positionH relativeFrom="margin">
+                  <wp:align>center</wp:align>
+                </wp:positionH>
+                <wp:positionV relativeFrom="paragraph">
+                  <wp:posOffset>161885</wp:posOffset>
+                </wp:positionV>
+                <wp:extent cx="6808133" cy="1784350"/>
+                <wp:effectExtent l="0" t="0" r="0" b="6350"/>
+                <wp:wrapNone/>
+                <wp:docPr id="1762966120" name="Group 41"/>
+                <wp:cNvGraphicFramePr/>
+                <a:graphic xmlns:a="http://schemas.openxmlformats.org/drawingml/2006/main">
+                  <a:graphicData uri="http://schemas.microsoft.com/office/word/2010/wordprocessingGroup">
+                    <wpg:wgp>
+                      <wpg:cNvGrpSpPr/>
+                      <wpg:grpSpPr>
+                        <a:xfrm>
+                          <a:off x="0" y="0"/>
+                          <a:ext cx="6808133" cy="1784350"/>
+                          <a:chOff x="0" y="0"/>
+                          <a:chExt cx="6808133" cy="1784350"/>
+                        </a:xfrm>
+                      </wpg:grpSpPr>
+                      <pic:pic xmlns:pic="http://schemas.openxmlformats.org/drawingml/2006/picture">
+                        <pic:nvPicPr>
+                          <pic:cNvPr id="1170882966" name="Picture 38"/>
+                          <pic:cNvPicPr>
+                            <a:picLocks noChangeAspect="1"/>
+                          </pic:cNvPicPr>
+                        </pic:nvPicPr>
+                        <pic:blipFill>
+                          <a:blip r:embed="rId36" cstate="print">
+                            <a:extLst>
+                              <a:ext uri="{28A0092B-C50C-407E-A947-70E740481C1C}">
+                                <a14:useLocalDpi xmlns:a14="http://schemas.microsoft.com/office/drawing/2010/main" val="0"/>
+                              </a:ext>
+                            </a:extLst>
+                          </a:blip>
+                          <a:srcRect/>
+                          <a:stretch>
+                            <a:fillRect/>
+                          </a:stretch>
+                        </pic:blipFill>
+                        <pic:spPr bwMode="auto">
+                          <a:xfrm>
+                            <a:off x="0" y="0"/>
+                            <a:ext cx="3419475" cy="1784350"/>
+                          </a:xfrm>
+                          <a:prstGeom prst="rect">
+                            <a:avLst/>
+                          </a:prstGeom>
+                          <a:noFill/>
+                          <a:ln>
+                            <a:noFill/>
+                          </a:ln>
+                        </pic:spPr>
+                      </pic:pic>
+                      <pic:pic xmlns:pic="http://schemas.openxmlformats.org/drawingml/2006/picture">
+                        <pic:nvPicPr>
+                          <pic:cNvPr id="1291518922" name="Picture 39"/>
+                          <pic:cNvPicPr>
+                            <a:picLocks noChangeAspect="1"/>
+                          </pic:cNvPicPr>
+                        </pic:nvPicPr>
+                        <pic:blipFill>
+                          <a:blip r:embed="rId37">
+                            <a:extLst>
+                              <a:ext uri="{28A0092B-C50C-407E-A947-70E740481C1C}">
+                                <a14:useLocalDpi xmlns:a14="http://schemas.microsoft.com/office/drawing/2010/main" val="0"/>
+                              </a:ext>
+                            </a:extLst>
+                          </a:blip>
+                          <a:srcRect/>
+                          <a:stretch>
+                            <a:fillRect/>
+                          </a:stretch>
+                        </pic:blipFill>
+                        <pic:spPr bwMode="auto">
+                          <a:xfrm>
+                            <a:off x="3388658" y="0"/>
+                            <a:ext cx="3419475" cy="1784350"/>
+                          </a:xfrm>
+                          <a:prstGeom prst="rect">
+                            <a:avLst/>
+                          </a:prstGeom>
+                          <a:noFill/>
+                          <a:ln>
+                            <a:noFill/>
+                          </a:ln>
+                        </pic:spPr>
+                      </pic:pic>
+                    </wpg:wgp>
+                  </a:graphicData>
+                </a:graphic>
+              </wp:anchor>
+            </w:drawing>
+          </mc:Choice>
+          <mc:Fallback>
+            <w:pict>
+              <v:group w14:anchorId="4301306E" id="Group 41" o:spid="_x0000_s1026" style="position:absolute;margin-left:0;margin-top:12.75pt;width:536.05pt;height:140.5pt;z-index:251698176;mso-position-horizontal:center;mso-position-horizontal-relative:margin" coordsize="68081,17843" o:gfxdata="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">
+                <v:shape id="Picture 38" o:spid="_x0000_s1027" type="#_x0000_t75" style="position:absolute;width:34194;height:17843;visibility:visible;mso-wrap-style:square" o:gfxdata="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">
+                  <v:imagedata r:id="rId38" o:title=""/>
+                </v:shape>
+                <v:shape id="Picture 39" o:spid="_x0000_s1028" type="#_x0000_t75" style="position:absolute;left:33886;width:34195;height:17843;visibility:visible;mso-wrap-style:square" o:gfxdata="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">
+                  <v:imagedata r:id="rId39" o:title=""/>
+                </v:shape>
+                <w10:wrap anchorx="margin"/>
+              </v:group>
+            </w:pict>
+          </mc:Fallback>
+        </mc:AlternateContent>
       </w:r>
     </w:p>
     <w:p>
@@ -2202,211 +2360,15 @@
     </w:p>
     <w:p>
       <w:pPr>
-        <w:pStyle w:val="ListParagraph"/>
-        <w:ind w:left="360" w:firstLine="360"/>
-        <w:rPr>
-          <w:lang w:val="pl-PL"/>
-        </w:rPr>
-      </w:pPr>
-      <w:r>
-        <w:rPr>
-          <w:noProof/>
-          <w:lang w:val="pl-PL"/>
-        </w:rPr>
-        <w:drawing>
-          <wp:anchor distT="0" distB="0" distL="114300" distR="114300" simplePos="0" relativeHeight="251676672" behindDoc="0" locked="0" layoutInCell="1" allowOverlap="1" wp14:anchorId="61CD2720" wp14:editId="54AC7124">
-            <wp:simplePos x="0" y="0"/>
-            <wp:positionH relativeFrom="column">
-              <wp:posOffset>-516890</wp:posOffset>
-            </wp:positionH>
-            <wp:positionV relativeFrom="paragraph">
-              <wp:posOffset>148590</wp:posOffset>
-            </wp:positionV>
-            <wp:extent cx="3419475" cy="2051050"/>
-            <wp:effectExtent l="0" t="0" r="9525" b="6350"/>
-            <wp:wrapNone/>
-            <wp:docPr id="1811138330" name="Picture 41" descr="A graph of different colored lines&#10;&#10;Description automatically generated"/>
-            <wp:cNvGraphicFramePr>
-              <a:graphicFrameLocks xmlns:a="http://schemas.openxmlformats.org/drawingml/2006/main" noChangeAspect="1"/>
-            </wp:cNvGraphicFramePr>
-            <a:graphic xmlns:a="http://schemas.openxmlformats.org/drawingml/2006/main">
-              <a:graphicData uri="http://schemas.openxmlformats.org/drawingml/2006/picture">
-                <pic:pic xmlns:pic="http://schemas.openxmlformats.org/drawingml/2006/picture">
-                  <pic:nvPicPr>
-                    <pic:cNvPr id="1811138330" name="Picture 41" descr="A graph of different colored lines&#10;&#10;Description automatically generated"/>
-                    <pic:cNvPicPr>
-                      <a:picLocks noChangeAspect="1" noChangeArrowheads="1"/>
-                    </pic:cNvPicPr>
-                  </pic:nvPicPr>
-                  <pic:blipFill>
-                    <a:blip r:embed="rId26" cstate="print">
-                      <a:extLst>
-                        <a:ext uri="{28A0092B-C50C-407E-A947-70E740481C1C}">
-                          <a14:useLocalDpi xmlns:a14="http://schemas.microsoft.com/office/drawing/2010/main" val="0"/>
-                        </a:ext>
-                      </a:extLst>
-                    </a:blip>
-                    <a:srcRect/>
-                    <a:stretch>
-                      <a:fillRect/>
-                    </a:stretch>
-                  </pic:blipFill>
-                  <pic:spPr bwMode="auto">
-                    <a:xfrm>
-                      <a:off x="0" y="0"/>
-                      <a:ext cx="3419475" cy="2051050"/>
-                    </a:xfrm>
-                    <a:prstGeom prst="rect">
-                      <a:avLst/>
-                    </a:prstGeom>
-                    <a:noFill/>
-                    <a:ln>
-                      <a:noFill/>
-                    </a:ln>
-                  </pic:spPr>
-                </pic:pic>
-              </a:graphicData>
-            </a:graphic>
-          </wp:anchor>
-        </w:drawing>
-      </w:r>
-      <w:r>
-        <w:rPr>
-          <w:noProof/>
-          <w:lang w:val="pl-PL"/>
-        </w:rPr>
-        <w:drawing>
-          <wp:anchor distT="0" distB="0" distL="114300" distR="114300" simplePos="0" relativeHeight="251677696" behindDoc="0" locked="0" layoutInCell="1" allowOverlap="1" wp14:anchorId="45AAE4D4" wp14:editId="5FBC44E8">
-            <wp:simplePos x="0" y="0"/>
-            <wp:positionH relativeFrom="column">
-              <wp:posOffset>2851150</wp:posOffset>
-            </wp:positionH>
-            <wp:positionV relativeFrom="paragraph">
-              <wp:posOffset>152400</wp:posOffset>
-            </wp:positionV>
-            <wp:extent cx="3419475" cy="2054225"/>
-            <wp:effectExtent l="0" t="0" r="9525" b="3175"/>
-            <wp:wrapNone/>
-            <wp:docPr id="1321632800" name="Picture 42"/>
-            <wp:cNvGraphicFramePr>
-              <a:graphicFrameLocks xmlns:a="http://schemas.openxmlformats.org/drawingml/2006/main" noChangeAspect="1"/>
-            </wp:cNvGraphicFramePr>
-            <a:graphic xmlns:a="http://schemas.openxmlformats.org/drawingml/2006/main">
-              <a:graphicData uri="http://schemas.openxmlformats.org/drawingml/2006/picture">
-                <pic:pic xmlns:pic="http://schemas.openxmlformats.org/drawingml/2006/picture">
-                  <pic:nvPicPr>
-                    <pic:cNvPr id="0" name="Picture 42"/>
-                    <pic:cNvPicPr>
-                      <a:picLocks noChangeAspect="1" noChangeArrowheads="1"/>
-                    </pic:cNvPicPr>
-                  </pic:nvPicPr>
-                  <pic:blipFill>
-                    <a:blip r:embed="rId27" cstate="print">
-                      <a:extLst>
-                        <a:ext uri="{28A0092B-C50C-407E-A947-70E740481C1C}">
-                          <a14:useLocalDpi xmlns:a14="http://schemas.microsoft.com/office/drawing/2010/main" val="0"/>
-                        </a:ext>
-                      </a:extLst>
-                    </a:blip>
-                    <a:srcRect/>
-                    <a:stretch>
-                      <a:fillRect/>
-                    </a:stretch>
-                  </pic:blipFill>
-                  <pic:spPr bwMode="auto">
-                    <a:xfrm>
-                      <a:off x="0" y="0"/>
-                      <a:ext cx="3419475" cy="2054225"/>
-                    </a:xfrm>
-                    <a:prstGeom prst="rect">
-                      <a:avLst/>
-                    </a:prstGeom>
-                    <a:noFill/>
-                    <a:ln>
-                      <a:noFill/>
-                    </a:ln>
-                  </pic:spPr>
-                </pic:pic>
-              </a:graphicData>
-            </a:graphic>
-          </wp:anchor>
-        </w:drawing>
-      </w:r>
-    </w:p>
-    <w:p>
-      <w:pPr>
-        <w:pStyle w:val="ListParagraph"/>
-        <w:ind w:left="360" w:firstLine="360"/>
-        <w:rPr>
-          <w:lang w:val="pl-PL"/>
-        </w:rPr>
-      </w:pPr>
-    </w:p>
-    <w:p>
-      <w:pPr>
-        <w:pStyle w:val="ListParagraph"/>
-        <w:ind w:left="360" w:firstLine="360"/>
-        <w:rPr>
-          <w:lang w:val="pl-PL"/>
-        </w:rPr>
-      </w:pPr>
-    </w:p>
-    <w:p>
-      <w:pPr>
-        <w:pStyle w:val="ListParagraph"/>
-        <w:ind w:left="360" w:firstLine="360"/>
-        <w:rPr>
-          <w:lang w:val="pl-PL"/>
-        </w:rPr>
-      </w:pPr>
-    </w:p>
-    <w:p>
-      <w:pPr>
-        <w:pStyle w:val="ListParagraph"/>
-        <w:ind w:left="360" w:firstLine="360"/>
-        <w:rPr>
-          <w:lang w:val="pl-PL"/>
-        </w:rPr>
-      </w:pPr>
-    </w:p>
-    <w:p>
-      <w:pPr>
-        <w:pStyle w:val="ListParagraph"/>
-        <w:ind w:left="360" w:firstLine="360"/>
-        <w:rPr>
-          <w:lang w:val="pl-PL"/>
-        </w:rPr>
-      </w:pPr>
-    </w:p>
-    <w:p>
-      <w:pPr>
-        <w:pStyle w:val="ListParagraph"/>
-        <w:ind w:left="360" w:firstLine="360"/>
-        <w:rPr>
-          <w:lang w:val="pl-PL"/>
-        </w:rPr>
-      </w:pPr>
-    </w:p>
-    <w:p>
-      <w:pPr>
-        <w:pStyle w:val="ListParagraph"/>
-        <w:ind w:left="360" w:firstLine="360"/>
-        <w:rPr>
-          <w:lang w:val="pl-PL"/>
-        </w:rPr>
-      </w:pPr>
-    </w:p>
-    <w:p>
-      <w:pPr>
         <w:rPr>
           <w:lang w:val="pl-PL"/>
         </w:rPr>
       </w:pPr>
     </w:p>
     <w:sectPr>
-      <w:footerReference w:type="default" r:id="rId28"/>
-      <w:headerReference w:type="first" r:id="rId29"/>
-      <w:footerReference w:type="first" r:id="rId30"/>
+      <w:footerReference w:type="default" r:id="rId40"/>
+      <w:headerReference w:type="first" r:id="rId41"/>
+      <w:footerReference w:type="first" r:id="rId42"/>
       <w:pgSz w:w="11906" w:h="16838"/>
       <w:pgMar w:top="1417" w:right="1417" w:bottom="1417" w:left="1417" w:header="708" w:footer="708" w:gutter="0"/>
       <w:cols w:space="708"/>

</xml_diff>

<commit_message>
SISE, Zadanie 1 - poprawa wykresów v2
</commit_message>
<xml_diff>
--- a/SISE/Zadanie_1/Sprawozdanie.docx
+++ b/SISE/Zadanie_1/Sprawozdanie.docx
@@ -221,7 +221,7 @@
           <w:lang w:val="pl-PL"/>
         </w:rPr>
         <w:drawing>
-          <wp:anchor distT="0" distB="0" distL="114300" distR="114300" simplePos="0" relativeHeight="251672576" behindDoc="0" locked="0" layoutInCell="1" allowOverlap="1" wp14:anchorId="206B304F" wp14:editId="2EB0A534">
+          <wp:anchor distT="0" distB="0" distL="114300" distR="114300" simplePos="0" relativeHeight="251666432" behindDoc="0" locked="0" layoutInCell="1" allowOverlap="1" wp14:anchorId="206B304F" wp14:editId="423A6569">
             <wp:simplePos x="0" y="0"/>
             <wp:positionH relativeFrom="column">
               <wp:posOffset>-523875</wp:posOffset>
@@ -292,7 +292,7 @@
           <w:lang w:val="pl-PL"/>
         </w:rPr>
         <w:drawing>
-          <wp:anchor distT="0" distB="0" distL="114300" distR="114300" simplePos="0" relativeHeight="251673600" behindDoc="0" locked="0" layoutInCell="1" allowOverlap="1" wp14:anchorId="0281CEF1" wp14:editId="49BE75CF">
+          <wp:anchor distT="0" distB="0" distL="114300" distR="114300" simplePos="0" relativeHeight="251667456" behindDoc="0" locked="0" layoutInCell="1" allowOverlap="1" wp14:anchorId="0281CEF1" wp14:editId="555149E8">
             <wp:simplePos x="0" y="0"/>
             <wp:positionH relativeFrom="column">
               <wp:posOffset>2860040</wp:posOffset>
@@ -407,13 +407,13 @@
           <w:lang w:val="pl-PL"/>
         </w:rPr>
         <w:drawing>
-          <wp:anchor distT="0" distB="0" distL="114300" distR="114300" simplePos="0" relativeHeight="251674624" behindDoc="0" locked="0" layoutInCell="1" allowOverlap="1" wp14:anchorId="37440693" wp14:editId="2ABA6FB3">
+          <wp:anchor distT="0" distB="0" distL="114300" distR="114300" simplePos="0" relativeHeight="251668480" behindDoc="0" locked="0" layoutInCell="1" allowOverlap="1" wp14:anchorId="37440693" wp14:editId="2A8D1E2D">
             <wp:simplePos x="0" y="0"/>
             <wp:positionH relativeFrom="column">
               <wp:posOffset>-523875</wp:posOffset>
             </wp:positionH>
             <wp:positionV relativeFrom="paragraph">
-              <wp:posOffset>277495</wp:posOffset>
+              <wp:posOffset>248285</wp:posOffset>
             </wp:positionV>
             <wp:extent cx="3420000" cy="1785530"/>
             <wp:effectExtent l="0" t="0" r="0" b="5715"/>
@@ -478,18 +478,18 @@
           <w:lang w:val="pl-PL"/>
         </w:rPr>
         <w:drawing>
-          <wp:anchor distT="0" distB="0" distL="114300" distR="114300" simplePos="0" relativeHeight="251675648" behindDoc="0" locked="0" layoutInCell="1" allowOverlap="1" wp14:anchorId="3AD65102" wp14:editId="4D5BF646">
+          <wp:anchor distT="0" distB="0" distL="114300" distR="114300" simplePos="0" relativeHeight="251697152" behindDoc="0" locked="0" layoutInCell="1" allowOverlap="1" wp14:anchorId="394F4F7B" wp14:editId="628B8313">
             <wp:simplePos x="0" y="0"/>
             <wp:positionH relativeFrom="column">
-              <wp:posOffset>2850515</wp:posOffset>
+              <wp:posOffset>2877820</wp:posOffset>
             </wp:positionH>
             <wp:positionV relativeFrom="paragraph">
-              <wp:posOffset>59690</wp:posOffset>
+              <wp:posOffset>31750</wp:posOffset>
             </wp:positionV>
-            <wp:extent cx="3419475" cy="1784985"/>
-            <wp:effectExtent l="0" t="0" r="9525" b="5715"/>
+            <wp:extent cx="3420000" cy="1783790"/>
+            <wp:effectExtent l="0" t="0" r="9525" b="6985"/>
             <wp:wrapNone/>
-            <wp:docPr id="2123717126" name="Picture 9" descr="A graph of different colored vertical lines&#10;&#10;Description automatically generated"/>
+            <wp:docPr id="1976305568" name="Picture 1"/>
             <wp:cNvGraphicFramePr>
               <a:graphicFrameLocks xmlns:a="http://schemas.openxmlformats.org/drawingml/2006/main" noChangeAspect="1"/>
             </wp:cNvGraphicFramePr>
@@ -497,7 +497,7 @@
               <a:graphicData uri="http://schemas.openxmlformats.org/drawingml/2006/picture">
                 <pic:pic xmlns:pic="http://schemas.openxmlformats.org/drawingml/2006/picture">
                   <pic:nvPicPr>
-                    <pic:cNvPr id="2123717126" name="Picture 9" descr="A graph of different colored vertical lines&#10;&#10;Description automatically generated"/>
+                    <pic:cNvPr id="0" name="Picture 1"/>
                     <pic:cNvPicPr>
                       <a:picLocks noChangeAspect="1" noChangeArrowheads="1"/>
                     </pic:cNvPicPr>
@@ -518,7 +518,7 @@
                   <pic:spPr bwMode="auto">
                     <a:xfrm>
                       <a:off x="0" y="0"/>
-                      <a:ext cx="3419475" cy="1784985"/>
+                      <a:ext cx="3420000" cy="1783790"/>
                     </a:xfrm>
                     <a:prstGeom prst="rect">
                       <a:avLst/>
@@ -636,7 +636,7 @@
         </w:rPr>
         <w:lastRenderedPageBreak/>
         <w:drawing>
-          <wp:anchor distT="0" distB="0" distL="114300" distR="114300" simplePos="0" relativeHeight="251676672" behindDoc="0" locked="0" layoutInCell="1" allowOverlap="1" wp14:anchorId="6AC7ACEF" wp14:editId="5C03C9DF">
+          <wp:anchor distT="0" distB="0" distL="114300" distR="114300" simplePos="0" relativeHeight="251670528" behindDoc="0" locked="0" layoutInCell="1" allowOverlap="1" wp14:anchorId="6AC7ACEF" wp14:editId="02CB7679">
             <wp:simplePos x="0" y="0"/>
             <wp:positionH relativeFrom="column">
               <wp:posOffset>-524510</wp:posOffset>
@@ -713,7 +713,7 @@
           <w:lang w:val="pl-PL"/>
         </w:rPr>
         <w:drawing>
-          <wp:anchor distT="0" distB="0" distL="114300" distR="114300" simplePos="0" relativeHeight="251677696" behindDoc="0" locked="0" layoutInCell="1" allowOverlap="1" wp14:anchorId="2FA22CAF" wp14:editId="1864662D">
+          <wp:anchor distT="0" distB="0" distL="114300" distR="114300" simplePos="0" relativeHeight="251671552" behindDoc="0" locked="0" layoutInCell="1" allowOverlap="1" wp14:anchorId="2FA22CAF" wp14:editId="528CB66E">
             <wp:simplePos x="0" y="0"/>
             <wp:positionH relativeFrom="column">
               <wp:posOffset>2865120</wp:posOffset>
@@ -838,7 +838,7 @@
           <w:lang w:val="pl-PL"/>
         </w:rPr>
         <w:drawing>
-          <wp:anchor distT="0" distB="0" distL="114300" distR="114300" simplePos="0" relativeHeight="251678720" behindDoc="0" locked="0" layoutInCell="1" allowOverlap="1" wp14:anchorId="264027D1" wp14:editId="5EB090FB">
+          <wp:anchor distT="0" distB="0" distL="114300" distR="114300" simplePos="0" relativeHeight="251672576" behindDoc="0" locked="0" layoutInCell="1" allowOverlap="1" wp14:anchorId="264027D1" wp14:editId="743CFB8F">
             <wp:simplePos x="0" y="0"/>
             <wp:positionH relativeFrom="column">
               <wp:posOffset>-513715</wp:posOffset>
@@ -909,7 +909,7 @@
           <w:lang w:val="pl-PL"/>
         </w:rPr>
         <w:drawing>
-          <wp:anchor distT="0" distB="0" distL="114300" distR="114300" simplePos="0" relativeHeight="251679744" behindDoc="0" locked="0" layoutInCell="1" allowOverlap="1" wp14:anchorId="6AF5D20D" wp14:editId="36B6D5B6">
+          <wp:anchor distT="0" distB="0" distL="114300" distR="114300" simplePos="0" relativeHeight="251673600" behindDoc="0" locked="0" layoutInCell="1" allowOverlap="1" wp14:anchorId="6AF5D20D" wp14:editId="6C4A2A13">
             <wp:simplePos x="0" y="0"/>
             <wp:positionH relativeFrom="column">
               <wp:posOffset>2862580</wp:posOffset>
@@ -1081,7 +1081,7 @@
         <mc:AlternateContent>
           <mc:Choice Requires="wpg">
             <w:drawing>
-              <wp:anchor distT="0" distB="0" distL="114300" distR="114300" simplePos="0" relativeHeight="251682816" behindDoc="0" locked="0" layoutInCell="1" allowOverlap="1" wp14:anchorId="65EBD4F8" wp14:editId="1F316982">
+              <wp:anchor distT="0" distB="0" distL="114300" distR="114300" simplePos="0" relativeHeight="251676672" behindDoc="0" locked="0" layoutInCell="1" allowOverlap="1" wp14:anchorId="65EBD4F8" wp14:editId="7EF7752C">
                 <wp:simplePos x="0" y="0"/>
                 <wp:positionH relativeFrom="margin">
                   <wp:align>center</wp:align>
@@ -1182,7 +1182,7 @@
           </mc:Choice>
           <mc:Fallback>
             <w:pict>
-              <v:group w14:anchorId="76462A51" id="Group 24" o:spid="_x0000_s1026" style="position:absolute;margin-left:0;margin-top:19.5pt;width:533.7pt;height:140.4pt;z-index:251682816;mso-position-horizontal:center;mso-position-horizontal-relative:margin" coordsize="67780,17830" o:gfxdata="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">
+              <v:group w14:anchorId="1A6734F1" id="Group 24" o:spid="_x0000_s1026" style="position:absolute;margin-left:0;margin-top:19.5pt;width:533.7pt;height:140.4pt;z-index:251676672;mso-position-horizontal:center;mso-position-horizontal-relative:margin" coordsize="67780,17830" o:gfxdata="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">
                 <v:shapetype id="_x0000_t75" coordsize="21600,21600" o:spt="75" o:preferrelative="t" path="m@4@5l@4@11@9@11@9@5xe" filled="f" stroked="f">
                   <v:stroke joinstyle="miter"/>
                   <v:formulas>
@@ -1309,7 +1309,7 @@
         <mc:AlternateContent>
           <mc:Choice Requires="wpg">
             <w:drawing>
-              <wp:anchor distT="0" distB="0" distL="114300" distR="114300" simplePos="0" relativeHeight="251685888" behindDoc="0" locked="0" layoutInCell="1" allowOverlap="1" wp14:anchorId="63A95CE9" wp14:editId="45A95128">
+              <wp:anchor distT="0" distB="0" distL="114300" distR="114300" simplePos="0" relativeHeight="251679744" behindDoc="0" locked="0" layoutInCell="1" allowOverlap="1" wp14:anchorId="63A95CE9" wp14:editId="76571882">
                 <wp:simplePos x="0" y="0"/>
                 <wp:positionH relativeFrom="margin">
                   <wp:align>center</wp:align>
@@ -1410,7 +1410,7 @@
           </mc:Choice>
           <mc:Fallback>
             <w:pict>
-              <v:group w14:anchorId="461B93A7" id="Group 26" o:spid="_x0000_s1026" style="position:absolute;margin-left:0;margin-top:8pt;width:535.75pt;height:140.4pt;z-index:251685888;mso-position-horizontal:center;mso-position-horizontal-relative:margin" coordsize="68040,17830" o:gfxdata="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">
+              <v:group w14:anchorId="7D690AC8" id="Group 26" o:spid="_x0000_s1026" style="position:absolute;margin-left:0;margin-top:8pt;width:535.75pt;height:140.4pt;z-index:251679744;mso-position-horizontal:center;mso-position-horizontal-relative:margin" coordsize="68040,17830" o:gfxdata="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">
                 <v:shape id="Picture 22" o:spid="_x0000_s1027" type="#_x0000_t75" style="position:absolute;width:34194;height:17830;visibility:visible;mso-wrap-style:square" o:gfxdata="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">
                   <v:imagedata r:id="rId22" o:title=""/>
                 </v:shape>
@@ -1531,18 +1531,18 @@
         <mc:AlternateContent>
           <mc:Choice Requires="wpg">
             <w:drawing>
-              <wp:anchor distT="0" distB="0" distL="114300" distR="114300" simplePos="0" relativeHeight="251688960" behindDoc="0" locked="0" layoutInCell="1" allowOverlap="1" wp14:anchorId="55524223" wp14:editId="0B9B3677">
+              <wp:anchor distT="0" distB="0" distL="114300" distR="114300" simplePos="0" relativeHeight="251701248" behindDoc="0" locked="0" layoutInCell="1" allowOverlap="1" wp14:anchorId="613B9A38" wp14:editId="1F71D020">
                 <wp:simplePos x="0" y="0"/>
-                <wp:positionH relativeFrom="margin">
-                  <wp:align>center</wp:align>
+                <wp:positionH relativeFrom="column">
+                  <wp:posOffset>-531435</wp:posOffset>
                 </wp:positionH>
                 <wp:positionV relativeFrom="paragraph">
-                  <wp:posOffset>235429</wp:posOffset>
+                  <wp:posOffset>231287</wp:posOffset>
                 </wp:positionV>
-                <wp:extent cx="6834390" cy="1784350"/>
-                <wp:effectExtent l="0" t="0" r="5080" b="6350"/>
+                <wp:extent cx="6825724" cy="1785620"/>
+                <wp:effectExtent l="0" t="0" r="0" b="5080"/>
                 <wp:wrapNone/>
-                <wp:docPr id="501827842" name="Group 31"/>
+                <wp:docPr id="1244072290" name="Group 5"/>
                 <wp:cNvGraphicFramePr/>
                 <a:graphic xmlns:a="http://schemas.openxmlformats.org/drawingml/2006/main">
                   <a:graphicData uri="http://schemas.microsoft.com/office/word/2010/wordprocessingGroup">
@@ -1551,14 +1551,14 @@
                       <wpg:grpSpPr>
                         <a:xfrm>
                           <a:off x="0" y="0"/>
-                          <a:ext cx="6834390" cy="1784350"/>
+                          <a:ext cx="6825724" cy="1785620"/>
                           <a:chOff x="0" y="0"/>
-                          <a:chExt cx="6834390" cy="1784350"/>
+                          <a:chExt cx="6825724" cy="1785620"/>
                         </a:xfrm>
                       </wpg:grpSpPr>
                       <pic:pic xmlns:pic="http://schemas.openxmlformats.org/drawingml/2006/picture">
                         <pic:nvPicPr>
-                          <pic:cNvPr id="4534499" name="Picture 27"/>
+                          <pic:cNvPr id="1300495725" name="Picture 28"/>
                           <pic:cNvPicPr>
                             <a:picLocks noChangeAspect="1"/>
                           </pic:cNvPicPr>
@@ -1578,7 +1578,7 @@
                         </pic:blipFill>
                         <pic:spPr bwMode="auto">
                           <a:xfrm>
-                            <a:off x="0" y="0"/>
+                            <a:off x="3406249" y="0"/>
                             <a:ext cx="3419475" cy="1784350"/>
                           </a:xfrm>
                           <a:prstGeom prst="rect">
@@ -1592,7 +1592,7 @@
                       </pic:pic>
                       <pic:pic xmlns:pic="http://schemas.openxmlformats.org/drawingml/2006/picture">
                         <pic:nvPicPr>
-                          <pic:cNvPr id="1300495725" name="Picture 28"/>
+                          <pic:cNvPr id="811761908" name="Picture 4"/>
                           <pic:cNvPicPr>
                             <a:picLocks noChangeAspect="1"/>
                           </pic:cNvPicPr>
@@ -1612,8 +1612,8 @@
                         </pic:blipFill>
                         <pic:spPr bwMode="auto">
                           <a:xfrm>
-                            <a:off x="3414915" y="0"/>
-                            <a:ext cx="3419475" cy="1784350"/>
+                            <a:off x="0" y="0"/>
+                            <a:ext cx="3419475" cy="1785620"/>
                           </a:xfrm>
                           <a:prstGeom prst="rect">
                             <a:avLst/>
@@ -1632,14 +1632,13 @@
           </mc:Choice>
           <mc:Fallback>
             <w:pict>
-              <v:group w14:anchorId="4FDB3F7E" id="Group 31" o:spid="_x0000_s1026" style="position:absolute;margin-left:0;margin-top:18.55pt;width:538.15pt;height:140.5pt;z-index:251688960;mso-position-horizontal:center;mso-position-horizontal-relative:margin" coordsize="68343,17843" o:gfxdata="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">
-                <v:shape id="Picture 27" o:spid="_x0000_s1027" type="#_x0000_t75" style="position:absolute;width:34194;height:17843;visibility:visible;mso-wrap-style:square" o:gfxdata="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">
+              <v:group w14:anchorId="5AFFFCDD" id="Group 5" o:spid="_x0000_s1026" style="position:absolute;margin-left:-41.85pt;margin-top:18.2pt;width:537.45pt;height:140.6pt;z-index:251701248" coordsize="68257,17856" o:gfxdata="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">
+                <v:shape id="Picture 28" o:spid="_x0000_s1027" type="#_x0000_t75" style="position:absolute;left:34062;width:34195;height:17843;visibility:visible;mso-wrap-style:square" o:gfxdata="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">
                   <v:imagedata r:id="rId26" o:title=""/>
                 </v:shape>
-                <v:shape id="Picture 28" o:spid="_x0000_s1028" type="#_x0000_t75" style="position:absolute;left:34149;width:34194;height:17843;visibility:visible;mso-wrap-style:square" o:gfxdata="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">
+                <v:shape id="Picture 4" o:spid="_x0000_s1028" type="#_x0000_t75" style="position:absolute;width:34194;height:17856;visibility:visible;mso-wrap-style:square" o:gfxdata="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">
                   <v:imagedata r:id="rId27" o:title=""/>
                 </v:shape>
-                <w10:wrap anchorx="margin"/>
               </v:group>
             </w:pict>
           </mc:Fallback>
@@ -1729,15 +1728,6 @@
           <w:lang w:val="pl-PL"/>
         </w:rPr>
       </w:pPr>
-    </w:p>
-    <w:p>
-      <w:pPr>
-        <w:pStyle w:val="ListParagraph"/>
-        <w:ind w:left="360" w:firstLine="360"/>
-        <w:rPr>
-          <w:lang w:val="pl-PL"/>
-        </w:rPr>
-      </w:pPr>
       <w:r>
         <w:rPr>
           <w:noProof/>
@@ -1746,18 +1736,18 @@
         <mc:AlternateContent>
           <mc:Choice Requires="wpg">
             <w:drawing>
-              <wp:anchor distT="0" distB="0" distL="114300" distR="114300" simplePos="0" relativeHeight="251692032" behindDoc="0" locked="0" layoutInCell="1" allowOverlap="1" wp14:anchorId="555843D8" wp14:editId="5C8518EB">
+              <wp:anchor distT="0" distB="0" distL="114300" distR="114300" simplePos="0" relativeHeight="251699200" behindDoc="0" locked="0" layoutInCell="1" allowOverlap="1" wp14:anchorId="577B8ADD" wp14:editId="3FC9A6DC">
                 <wp:simplePos x="0" y="0"/>
-                <wp:positionH relativeFrom="margin">
-                  <wp:align>center</wp:align>
+                <wp:positionH relativeFrom="column">
+                  <wp:posOffset>-528603</wp:posOffset>
                 </wp:positionH>
                 <wp:positionV relativeFrom="paragraph">
-                  <wp:posOffset>80266</wp:posOffset>
+                  <wp:posOffset>273289</wp:posOffset>
                 </wp:positionV>
-                <wp:extent cx="6821390" cy="1784350"/>
+                <wp:extent cx="6809998" cy="1784350"/>
                 <wp:effectExtent l="0" t="0" r="0" b="6350"/>
                 <wp:wrapNone/>
-                <wp:docPr id="503597034" name="Group 32"/>
+                <wp:docPr id="1047101105" name="Group 3"/>
                 <wp:cNvGraphicFramePr/>
                 <a:graphic xmlns:a="http://schemas.openxmlformats.org/drawingml/2006/main">
                   <a:graphicData uri="http://schemas.microsoft.com/office/word/2010/wordprocessingGroup">
@@ -1766,9 +1756,9 @@
                       <wpg:grpSpPr>
                         <a:xfrm>
                           <a:off x="0" y="0"/>
-                          <a:ext cx="6821390" cy="1784350"/>
+                          <a:ext cx="6809998" cy="1784350"/>
                           <a:chOff x="0" y="0"/>
-                          <a:chExt cx="6821390" cy="1784350"/>
+                          <a:chExt cx="6809998" cy="1784350"/>
                         </a:xfrm>
                       </wpg:grpSpPr>
                       <pic:pic xmlns:pic="http://schemas.openxmlformats.org/drawingml/2006/picture">
@@ -1807,7 +1797,7 @@
                       </pic:pic>
                       <pic:pic xmlns:pic="http://schemas.openxmlformats.org/drawingml/2006/picture">
                         <pic:nvPicPr>
-                          <pic:cNvPr id="1115965574" name="Picture 30"/>
+                          <pic:cNvPr id="871605225" name="Picture 2"/>
                           <pic:cNvPicPr>
                             <a:picLocks noChangeAspect="1"/>
                           </pic:cNvPicPr>
@@ -1827,8 +1817,8 @@
                         </pic:blipFill>
                         <pic:spPr bwMode="auto">
                           <a:xfrm>
-                            <a:off x="3401915" y="0"/>
-                            <a:ext cx="3419475" cy="1784350"/>
+                            <a:off x="3390523" y="0"/>
+                            <a:ext cx="3419475" cy="1783715"/>
                           </a:xfrm>
                           <a:prstGeom prst="rect">
                             <a:avLst/>
@@ -1847,14 +1837,13 @@
           </mc:Choice>
           <mc:Fallback>
             <w:pict>
-              <v:group w14:anchorId="6497AB55" id="Group 32" o:spid="_x0000_s1026" style="position:absolute;margin-left:0;margin-top:6.3pt;width:537.1pt;height:140.5pt;z-index:251692032;mso-position-horizontal:center;mso-position-horizontal-relative:margin" coordsize="68213,17843" o:gfxdata="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">
+              <v:group w14:anchorId="3CAEDD42" id="Group 3" o:spid="_x0000_s1026" style="position:absolute;margin-left:-41.6pt;margin-top:21.5pt;width:536.2pt;height:140.5pt;z-index:251699200" coordsize="68099,17843" o:gfxdata="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">
                 <v:shape id="Picture 29" o:spid="_x0000_s1027" type="#_x0000_t75" style="position:absolute;width:34194;height:17843;visibility:visible;mso-wrap-style:square" o:gfxdata="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">
                   <v:imagedata r:id="rId30" o:title=""/>
                 </v:shape>
-                <v:shape id="Picture 30" o:spid="_x0000_s1028" type="#_x0000_t75" style="position:absolute;left:34019;width:34194;height:17843;visibility:visible;mso-wrap-style:square" o:gfxdata="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">
+                <v:shape id="Picture 2" o:spid="_x0000_s1028" type="#_x0000_t75" style="position:absolute;left:33905;width:34194;height:17837;visibility:visible;mso-wrap-style:square" o:gfxdata="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">
                   <v:imagedata r:id="rId31" o:title=""/>
                 </v:shape>
-                <w10:wrap anchorx="margin"/>
               </v:group>
             </w:pict>
           </mc:Fallback>
@@ -1926,6 +1915,15 @@
     </w:p>
     <w:p>
       <w:pPr>
+        <w:pStyle w:val="ListParagraph"/>
+        <w:ind w:left="360" w:firstLine="360"/>
+        <w:rPr>
+          <w:lang w:val="pl-PL"/>
+        </w:rPr>
+      </w:pPr>
+    </w:p>
+    <w:p>
+      <w:pPr>
         <w:rPr>
           <w:lang w:val="pl-PL"/>
         </w:rPr>
@@ -1956,7 +1954,7 @@
         <mc:AlternateContent>
           <mc:Choice Requires="wpg">
             <w:drawing>
-              <wp:anchor distT="0" distB="0" distL="114300" distR="114300" simplePos="0" relativeHeight="251695104" behindDoc="0" locked="0" layoutInCell="1" allowOverlap="1" wp14:anchorId="5E19A7F2" wp14:editId="546B28AE">
+              <wp:anchor distT="0" distB="0" distL="114300" distR="114300" simplePos="0" relativeHeight="251693056" behindDoc="0" locked="0" layoutInCell="1" allowOverlap="1" wp14:anchorId="5E19A7F2" wp14:editId="0654396D">
                 <wp:simplePos x="0" y="0"/>
                 <wp:positionH relativeFrom="margin">
                   <wp:align>center</wp:align>
@@ -2057,7 +2055,7 @@
           </mc:Choice>
           <mc:Fallback>
             <w:pict>
-              <v:group w14:anchorId="258772E1" id="Group 40" o:spid="_x0000_s1026" style="position:absolute;margin-left:0;margin-top:20.45pt;width:536.4pt;height:140.5pt;z-index:251695104;mso-position-horizontal:center;mso-position-horizontal-relative:margin" coordsize="68122,17843" o:gfxdata="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">
+              <v:group w14:anchorId="2F1D7159" id="Group 40" o:spid="_x0000_s1026" style="position:absolute;margin-left:0;margin-top:20.45pt;width:536.4pt;height:140.5pt;z-index:251693056;mso-position-horizontal:center;mso-position-horizontal-relative:margin" coordsize="68122,17843" o:gfxdata="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">
                 <v:shape id="Picture 37" o:spid="_x0000_s1027" type="#_x0000_t75" style="position:absolute;width:34194;height:17843;visibility:visible;mso-wrap-style:square" o:gfxdata="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">
                   <v:imagedata r:id="rId34" o:title=""/>
                 </v:shape>
@@ -2171,7 +2169,7 @@
         <mc:AlternateContent>
           <mc:Choice Requires="wpg">
             <w:drawing>
-              <wp:anchor distT="0" distB="0" distL="114300" distR="114300" simplePos="0" relativeHeight="251698176" behindDoc="0" locked="0" layoutInCell="1" allowOverlap="1" wp14:anchorId="58CAAC11" wp14:editId="22A2A39B">
+              <wp:anchor distT="0" distB="0" distL="114300" distR="114300" simplePos="0" relativeHeight="251696128" behindDoc="0" locked="0" layoutInCell="1" allowOverlap="1" wp14:anchorId="58CAAC11" wp14:editId="682BCA5C">
                 <wp:simplePos x="0" y="0"/>
                 <wp:positionH relativeFrom="margin">
                   <wp:align>center</wp:align>
@@ -2272,7 +2270,7 @@
           </mc:Choice>
           <mc:Fallback>
             <w:pict>
-              <v:group w14:anchorId="4301306E" id="Group 41" o:spid="_x0000_s1026" style="position:absolute;margin-left:0;margin-top:12.75pt;width:536.05pt;height:140.5pt;z-index:251698176;mso-position-horizontal:center;mso-position-horizontal-relative:margin" coordsize="68081,17843" o:gfxdata="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">
+              <v:group w14:anchorId="1CFD8FC1" id="Group 41" o:spid="_x0000_s1026" style="position:absolute;margin-left:0;margin-top:12.75pt;width:536.05pt;height:140.5pt;z-index:251696128;mso-position-horizontal:center;mso-position-horizontal-relative:margin" coordsize="68081,17843" o:gfxdata="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">
                 <v:shape id="Picture 38" o:spid="_x0000_s1027" type="#_x0000_t75" style="position:absolute;width:34194;height:17843;visibility:visible;mso-wrap-style:square" o:gfxdata="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">
                   <v:imagedata r:id="rId38" o:title=""/>
                 </v:shape>
@@ -2615,7 +2613,12 @@
         <w:lang w:val="pl-PL"/>
       </w:rPr>
       <w:tab/>
-      <w:t>[Dzień zgłoszenia]!!!!!</w:t>
+    </w:r>
+    <w:r>
+      <w:rPr>
+        <w:lang w:val="pl-PL"/>
+      </w:rPr>
+      <w:t>23.04.2024</w:t>
     </w:r>
   </w:p>
   <w:p>

</xml_diff>